<commit_message>
DOING configing MQTT-MCU-Server V2;...
</commit_message>
<xml_diff>
--- a/我的整理ESP8266MQTTAT指令.docx
+++ b/我的整理ESP8266MQTTAT指令.docx
@@ -751,7 +751,9 @@
         </w:numPr>
         <w:jc w:val="both"/>
         <w:rPr>
-          <w:rFonts w:hint="eastAsia" w:ascii="等线" w:hAnsi="等线" w:eastAsia="等线" w:cs="等线"/>
+          <w:rFonts w:hint="default" w:ascii="等线" w:hAnsi="等线" w:eastAsia="等线" w:cs="等线"/>
+          <w:b/>
+          <w:bCs/>
           <w:color w:val="000000"/>
           <w:sz w:val="21"/>
           <w:szCs w:val="32"/>
@@ -768,6 +770,24 @@
         </w:rPr>
         <w:t>（发给ESP8266的AT指令需要在末尾换行）</w:t>
       </w:r>
+    </w:p>
+    <w:p>
+      <w:pPr>
+        <w:numPr>
+          <w:ilvl w:val="0"/>
+          <w:numId w:val="0"/>
+        </w:numPr>
+        <w:jc w:val="both"/>
+        <w:rPr>
+          <w:rFonts w:hint="eastAsia" w:ascii="等线" w:hAnsi="等线" w:eastAsia="等线" w:cs="等线"/>
+          <w:b/>
+          <w:bCs/>
+          <w:color w:val="000000"/>
+          <w:sz w:val="21"/>
+          <w:szCs w:val="32"/>
+          <w:lang w:val="en-US" w:eastAsia="zh-CN"/>
+        </w:rPr>
+      </w:pPr>
     </w:p>
     <w:p>
       <w:pPr>
@@ -797,7 +817,7 @@
           <w:szCs w:val="32"/>
           <w:lang w:val="en-US" w:eastAsia="zh-CN"/>
         </w:rPr>
-        <w:t>初始化</w:t>
+        <w:t>ESP8266常见单向消息</w:t>
       </w:r>
     </w:p>
     <w:p>
@@ -828,7 +848,7 @@
           <w:szCs w:val="32"/>
           <w:lang w:val="en-US" w:eastAsia="zh-CN"/>
         </w:rPr>
-        <w:t>AT+RESTORE</w:t>
+        <w:t>ESP8266上电消息</w:t>
       </w:r>
     </w:p>
     <w:p>
@@ -859,7 +879,7 @@
           <w:szCs w:val="32"/>
           <w:lang w:val="en-US" w:eastAsia="zh-CN"/>
         </w:rPr>
-        <w:t>成功响应（结尾无换行）</w:t>
+        <w:t>（末尾没有换行）</w:t>
       </w:r>
       <w:r>
         <w:rPr>
@@ -1100,6 +1120,178 @@
           <w:lang w:val="en-US" w:eastAsia="zh-CN"/>
         </w:rPr>
         <w:t>################################################</w:t>
+      </w:r>
+    </w:p>
+    <w:p>
+      <w:pPr>
+        <w:numPr>
+          <w:ilvl w:val="1"/>
+          <w:numId w:val="2"/>
+        </w:numPr>
+        <w:ind w:left="850" w:leftChars="0" w:hanging="453" w:firstLineChars="0"/>
+        <w:jc w:val="both"/>
+        <w:rPr>
+          <w:rFonts w:hint="eastAsia" w:ascii="等线" w:hAnsi="等线" w:eastAsia="等线" w:cs="等线"/>
+          <w:b/>
+          <w:bCs/>
+          <w:color w:val="000000"/>
+          <w:sz w:val="21"/>
+          <w:szCs w:val="32"/>
+          <w:lang w:val="en-US" w:eastAsia="zh-CN"/>
+        </w:rPr>
+      </w:pPr>
+      <w:r>
+        <w:rPr>
+          <w:rFonts w:hint="eastAsia" w:ascii="等线" w:hAnsi="等线" w:eastAsia="等线" w:cs="等线"/>
+          <w:b/>
+          <w:bCs/>
+          <w:color w:val="000000"/>
+          <w:sz w:val="21"/>
+          <w:szCs w:val="32"/>
+          <w:lang w:val="en-US" w:eastAsia="zh-CN"/>
+        </w:rPr>
+        <w:t>ESP8266WiFi上电自动重连消息</w:t>
+      </w:r>
+    </w:p>
+    <w:p>
+      <w:pPr>
+        <w:numPr>
+          <w:ilvl w:val="2"/>
+          <w:numId w:val="2"/>
+        </w:numPr>
+        <w:ind w:left="1508" w:leftChars="0" w:hanging="708" w:firstLineChars="0"/>
+        <w:jc w:val="both"/>
+        <w:rPr>
+          <w:rFonts w:hint="eastAsia" w:ascii="等线" w:hAnsi="等线" w:eastAsia="等线" w:cs="等线"/>
+          <w:b/>
+          <w:bCs/>
+          <w:color w:val="000000"/>
+          <w:sz w:val="21"/>
+          <w:szCs w:val="32"/>
+          <w:lang w:val="en-US" w:eastAsia="zh-CN"/>
+        </w:rPr>
+      </w:pPr>
+      <w:r>
+        <w:rPr>
+          <w:rFonts w:hint="eastAsia" w:ascii="等线" w:hAnsi="等线" w:eastAsia="等线" w:cs="等线"/>
+          <w:b/>
+          <w:bCs/>
+          <w:color w:val="000000"/>
+          <w:sz w:val="21"/>
+          <w:szCs w:val="32"/>
+          <w:lang w:val="en-US" w:eastAsia="zh-CN"/>
+        </w:rPr>
+        <w:t>（开头没有换行）</w:t>
+      </w:r>
+      <w:r>
+        <w:rPr>
+          <w:rFonts w:hint="eastAsia" w:ascii="等线" w:hAnsi="等线" w:eastAsia="等线" w:cs="等线"/>
+          <w:b/>
+          <w:bCs/>
+          <w:color w:val="000000"/>
+          <w:sz w:val="21"/>
+          <w:szCs w:val="32"/>
+          <w:lang w:val="en-US" w:eastAsia="zh-CN"/>
+        </w:rPr>
+        <w:br w:type="textWrapping"/>
+      </w:r>
+      <w:r>
+        <w:rPr>
+          <w:rFonts w:hint="eastAsia" w:ascii="等线" w:hAnsi="等线" w:eastAsia="等线" w:cs="等线"/>
+          <w:b/>
+          <w:bCs/>
+          <w:color w:val="000000"/>
+          <w:sz w:val="21"/>
+          <w:szCs w:val="32"/>
+          <w:lang w:val="en-US" w:eastAsia="zh-CN"/>
+        </w:rPr>
+        <w:t>WIFI CONNECTED</w:t>
+      </w:r>
+      <w:r>
+        <w:rPr>
+          <w:rFonts w:hint="eastAsia" w:ascii="等线" w:hAnsi="等线" w:eastAsia="等线" w:cs="等线"/>
+          <w:b/>
+          <w:bCs/>
+          <w:color w:val="000000"/>
+          <w:sz w:val="21"/>
+          <w:szCs w:val="32"/>
+          <w:lang w:val="en-US" w:eastAsia="zh-CN"/>
+        </w:rPr>
+        <w:br w:type="textWrapping"/>
+      </w:r>
+      <w:r>
+        <w:rPr>
+          <w:rFonts w:hint="eastAsia" w:ascii="等线" w:hAnsi="等线" w:eastAsia="等线" w:cs="等线"/>
+          <w:b/>
+          <w:bCs/>
+          <w:color w:val="000000"/>
+          <w:sz w:val="21"/>
+          <w:szCs w:val="32"/>
+          <w:lang w:val="en-US" w:eastAsia="zh-CN"/>
+        </w:rPr>
+        <w:t>WIFI GOT IP</w:t>
+      </w:r>
+    </w:p>
+    <w:p>
+      <w:pPr>
+        <w:numPr>
+          <w:ilvl w:val="1"/>
+          <w:numId w:val="2"/>
+        </w:numPr>
+        <w:ind w:left="850" w:leftChars="0" w:hanging="453" w:firstLineChars="0"/>
+        <w:jc w:val="both"/>
+        <w:rPr>
+          <w:rFonts w:hint="eastAsia" w:ascii="等线" w:hAnsi="等线" w:eastAsia="等线" w:cs="等线"/>
+          <w:b/>
+          <w:bCs/>
+          <w:color w:val="000000"/>
+          <w:sz w:val="21"/>
+          <w:szCs w:val="32"/>
+          <w:lang w:val="en-US" w:eastAsia="zh-CN"/>
+        </w:rPr>
+      </w:pPr>
+      <w:r>
+        <w:rPr>
+          <w:rFonts w:hint="eastAsia" w:ascii="等线" w:hAnsi="等线" w:eastAsia="等线" w:cs="等线"/>
+          <w:b/>
+          <w:bCs/>
+          <w:color w:val="000000"/>
+          <w:sz w:val="21"/>
+          <w:szCs w:val="32"/>
+          <w:lang w:val="en-US" w:eastAsia="zh-CN"/>
+        </w:rPr>
+        <w:t>ESP8266WiFi断开连接消息</w:t>
+      </w:r>
+    </w:p>
+    <w:p>
+      <w:pPr>
+        <w:numPr>
+          <w:ilvl w:val="2"/>
+          <w:numId w:val="2"/>
+        </w:numPr>
+        <w:ind w:left="1508" w:leftChars="0" w:hanging="708" w:firstLineChars="0"/>
+        <w:jc w:val="both"/>
+        <w:rPr>
+          <w:rFonts w:hint="eastAsia" w:ascii="等线" w:hAnsi="等线" w:eastAsia="等线" w:cs="等线"/>
+          <w:b/>
+          <w:bCs/>
+          <w:color w:val="000000"/>
+          <w:sz w:val="21"/>
+          <w:szCs w:val="32"/>
+          <w:lang w:val="en-US" w:eastAsia="zh-CN"/>
+        </w:rPr>
+      </w:pPr>
+      <w:r>
+        <w:rPr>
+          <w:rFonts w:hint="eastAsia" w:ascii="等线" w:hAnsi="等线" w:eastAsia="等线" w:cs="等线"/>
+          <w:b/>
+          <w:bCs/>
+          <w:color w:val="000000"/>
+          <w:sz w:val="21"/>
+          <w:szCs w:val="32"/>
+          <w:lang w:val="en-US" w:eastAsia="zh-CN"/>
+        </w:rPr>
+        <w:t>WIFI DISCONNECT</w:t>
       </w:r>
     </w:p>
     <w:p>
@@ -1130,7 +1322,7 @@
           <w:szCs w:val="32"/>
           <w:lang w:val="en-US" w:eastAsia="zh-CN"/>
         </w:rPr>
-        <w:t>常用指令</w:t>
+        <w:t>初始化</w:t>
       </w:r>
     </w:p>
     <w:p>
@@ -1161,31 +1353,7 @@
           <w:szCs w:val="32"/>
           <w:lang w:val="en-US" w:eastAsia="zh-CN"/>
         </w:rPr>
-        <w:t>取消消息重返</w:t>
-      </w:r>
-      <w:r>
-        <w:rPr>
-          <w:rFonts w:hint="eastAsia" w:ascii="等线" w:hAnsi="等线" w:eastAsia="等线" w:cs="等线"/>
-          <w:b/>
-          <w:bCs/>
-          <w:color w:val="000000"/>
-          <w:sz w:val="21"/>
-          <w:szCs w:val="32"/>
-          <w:lang w:val="en-US" w:eastAsia="zh-CN"/>
-        </w:rPr>
-        <w:br w:type="textWrapping"/>
-      </w:r>
-      <w:r>
-        <w:rPr>
-          <w:rFonts w:hint="eastAsia" w:ascii="等线" w:hAnsi="等线" w:eastAsia="等线" w:cs="等线"/>
-          <w:b/>
-          <w:bCs/>
-          <w:color w:val="000000"/>
-          <w:sz w:val="21"/>
-          <w:szCs w:val="32"/>
-          <w:lang w:val="en-US" w:eastAsia="zh-CN"/>
-        </w:rPr>
-        <w:t>ATE0</w:t>
+        <w:t>AT+RESTORE</w:t>
       </w:r>
     </w:p>
     <w:p>
@@ -1216,7 +1384,7 @@
           <w:szCs w:val="32"/>
           <w:lang w:val="en-US" w:eastAsia="zh-CN"/>
         </w:rPr>
-        <w:t>成功响应</w:t>
+        <w:t>成功响应（结尾无换行）</w:t>
       </w:r>
       <w:r>
         <w:rPr>
@@ -1240,7 +1408,7 @@
           <w:szCs w:val="32"/>
           <w:lang w:val="en-US" w:eastAsia="zh-CN"/>
         </w:rPr>
-        <w:t>ATE0</w:t>
+        <w:t>################################################</w:t>
       </w:r>
       <w:r>
         <w:rPr>
@@ -1264,6 +1432,18 @@
           <w:szCs w:val="32"/>
           <w:lang w:val="en-US" w:eastAsia="zh-CN"/>
         </w:rPr>
+        <w:t>arch:ESP8266, 1</w:t>
+      </w:r>
+      <w:r>
+        <w:rPr>
+          <w:rFonts w:hint="eastAsia" w:ascii="等线" w:hAnsi="等线" w:eastAsia="等线" w:cs="等线"/>
+          <w:b/>
+          <w:bCs/>
+          <w:color w:val="000000"/>
+          <w:sz w:val="21"/>
+          <w:szCs w:val="32"/>
+          <w:lang w:val="en-US" w:eastAsia="zh-CN"/>
+        </w:rPr>
         <w:br w:type="textWrapping"/>
       </w:r>
       <w:r>
@@ -1276,7 +1456,237 @@
           <w:szCs w:val="32"/>
           <w:lang w:val="en-US" w:eastAsia="zh-CN"/>
         </w:rPr>
-        <w:t>OK</w:t>
+        <w:t>compile_time:Ai-Thinker|B&amp;T</w:t>
+      </w:r>
+      <w:r>
+        <w:rPr>
+          <w:rFonts w:hint="eastAsia" w:ascii="等线" w:hAnsi="等线" w:eastAsia="等线" w:cs="等线"/>
+          <w:b/>
+          <w:bCs/>
+          <w:color w:val="000000"/>
+          <w:sz w:val="21"/>
+          <w:szCs w:val="32"/>
+          <w:lang w:val="en-US" w:eastAsia="zh-CN"/>
+        </w:rPr>
+        <w:br w:type="textWrapping"/>
+      </w:r>
+      <w:r>
+        <w:rPr>
+          <w:rFonts w:hint="eastAsia" w:ascii="等线" w:hAnsi="等线" w:eastAsia="等线" w:cs="等线"/>
+          <w:b/>
+          <w:bCs/>
+          <w:color w:val="000000"/>
+          <w:sz w:val="21"/>
+          <w:szCs w:val="32"/>
+          <w:lang w:val="en-US" w:eastAsia="zh-CN"/>
+        </w:rPr>
+        <w:t>wifi_mac:dc4F226750F8</w:t>
+      </w:r>
+      <w:r>
+        <w:rPr>
+          <w:rFonts w:hint="eastAsia" w:ascii="等线" w:hAnsi="等线" w:eastAsia="等线" w:cs="等线"/>
+          <w:b/>
+          <w:bCs/>
+          <w:color w:val="000000"/>
+          <w:sz w:val="21"/>
+          <w:szCs w:val="32"/>
+          <w:lang w:val="en-US" w:eastAsia="zh-CN"/>
+        </w:rPr>
+        <w:br w:type="textWrapping"/>
+      </w:r>
+      <w:r>
+        <w:rPr>
+          <w:rFonts w:hint="eastAsia" w:ascii="等线" w:hAnsi="等线" w:eastAsia="等线" w:cs="等线"/>
+          <w:b/>
+          <w:bCs/>
+          <w:color w:val="000000"/>
+          <w:sz w:val="21"/>
+          <w:szCs w:val="32"/>
+          <w:lang w:val="en-US" w:eastAsia="zh-CN"/>
+        </w:rPr>
+        <w:t>sdk_version:v3.4-22-g967752e2</w:t>
+      </w:r>
+      <w:r>
+        <w:rPr>
+          <w:rFonts w:hint="eastAsia" w:ascii="等线" w:hAnsi="等线" w:eastAsia="等线" w:cs="等线"/>
+          <w:b/>
+          <w:bCs/>
+          <w:color w:val="000000"/>
+          <w:sz w:val="21"/>
+          <w:szCs w:val="32"/>
+          <w:lang w:val="en-US" w:eastAsia="zh-CN"/>
+        </w:rPr>
+        <w:br w:type="textWrapping"/>
+      </w:r>
+      <w:r>
+        <w:rPr>
+          <w:rFonts w:hint="eastAsia" w:ascii="等线" w:hAnsi="等线" w:eastAsia="等线" w:cs="等线"/>
+          <w:b/>
+          <w:bCs/>
+          <w:color w:val="000000"/>
+          <w:sz w:val="21"/>
+          <w:szCs w:val="32"/>
+          <w:lang w:val="en-US" w:eastAsia="zh-CN"/>
+        </w:rPr>
+        <w:t>firmware_version:2.2.0</w:t>
+      </w:r>
+      <w:r>
+        <w:rPr>
+          <w:rFonts w:hint="eastAsia" w:ascii="等线" w:hAnsi="等线" w:eastAsia="等线" w:cs="等线"/>
+          <w:b/>
+          <w:bCs/>
+          <w:color w:val="000000"/>
+          <w:sz w:val="21"/>
+          <w:szCs w:val="32"/>
+          <w:lang w:val="en-US" w:eastAsia="zh-CN"/>
+        </w:rPr>
+        <w:br w:type="textWrapping"/>
+      </w:r>
+      <w:r>
+        <w:rPr>
+          <w:rFonts w:hint="eastAsia" w:ascii="等线" w:hAnsi="等线" w:eastAsia="等线" w:cs="等线"/>
+          <w:b/>
+          <w:bCs/>
+          <w:color w:val="000000"/>
+          <w:sz w:val="21"/>
+          <w:szCs w:val="32"/>
+          <w:lang w:val="en-US" w:eastAsia="zh-CN"/>
+        </w:rPr>
+        <w:t>compile_time:Jul 31 2021 11:41:32</w:t>
+      </w:r>
+      <w:r>
+        <w:rPr>
+          <w:rFonts w:hint="eastAsia" w:ascii="等线" w:hAnsi="等线" w:eastAsia="等线" w:cs="等线"/>
+          <w:b/>
+          <w:bCs/>
+          <w:color w:val="000000"/>
+          <w:sz w:val="21"/>
+          <w:szCs w:val="32"/>
+          <w:lang w:val="en-US" w:eastAsia="zh-CN"/>
+        </w:rPr>
+        <w:br w:type="textWrapping"/>
+      </w:r>
+      <w:r>
+        <w:rPr>
+          <w:rFonts w:hint="eastAsia" w:ascii="等线" w:hAnsi="等线" w:eastAsia="等线" w:cs="等线"/>
+          <w:b/>
+          <w:bCs/>
+          <w:color w:val="000000"/>
+          <w:sz w:val="21"/>
+          <w:szCs w:val="32"/>
+          <w:lang w:val="en-US" w:eastAsia="zh-CN"/>
+        </w:rPr>
+        <w:br w:type="textWrapping"/>
+      </w:r>
+      <w:r>
+        <w:rPr>
+          <w:rFonts w:hint="eastAsia" w:ascii="等线" w:hAnsi="等线" w:eastAsia="等线" w:cs="等线"/>
+          <w:b/>
+          <w:bCs/>
+          <w:color w:val="000000"/>
+          <w:sz w:val="21"/>
+          <w:szCs w:val="32"/>
+          <w:lang w:val="en-US" w:eastAsia="zh-CN"/>
+        </w:rPr>
+        <w:t>ready</w:t>
+      </w:r>
+      <w:r>
+        <w:rPr>
+          <w:rFonts w:hint="eastAsia" w:ascii="等线" w:hAnsi="等线" w:eastAsia="等线" w:cs="等线"/>
+          <w:b/>
+          <w:bCs/>
+          <w:color w:val="000000"/>
+          <w:sz w:val="21"/>
+          <w:szCs w:val="32"/>
+          <w:lang w:val="en-US" w:eastAsia="zh-CN"/>
+        </w:rPr>
+        <w:br w:type="textWrapping"/>
+      </w:r>
+      <w:r>
+        <w:rPr>
+          <w:rFonts w:hint="eastAsia" w:ascii="等线" w:hAnsi="等线" w:eastAsia="等线" w:cs="等线"/>
+          <w:b/>
+          <w:bCs/>
+          <w:color w:val="000000"/>
+          <w:sz w:val="21"/>
+          <w:szCs w:val="32"/>
+          <w:lang w:val="en-US" w:eastAsia="zh-CN"/>
+        </w:rPr>
+        <w:br w:type="textWrapping"/>
+      </w:r>
+      <w:r>
+        <w:rPr>
+          <w:rFonts w:hint="eastAsia" w:ascii="等线" w:hAnsi="等线" w:eastAsia="等线" w:cs="等线"/>
+          <w:b/>
+          <w:bCs/>
+          <w:color w:val="000000"/>
+          <w:sz w:val="21"/>
+          <w:szCs w:val="32"/>
+          <w:lang w:val="en-US" w:eastAsia="zh-CN"/>
+        </w:rPr>
+        <w:t>################################################</w:t>
+      </w:r>
+    </w:p>
+    <w:p>
+      <w:pPr>
+        <w:numPr>
+          <w:ilvl w:val="0"/>
+          <w:numId w:val="2"/>
+        </w:numPr>
+        <w:ind w:left="425" w:leftChars="0" w:hanging="425" w:firstLineChars="0"/>
+        <w:jc w:val="both"/>
+        <w:rPr>
+          <w:rFonts w:hint="eastAsia" w:ascii="等线" w:hAnsi="等线" w:eastAsia="等线" w:cs="等线"/>
+          <w:b/>
+          <w:bCs/>
+          <w:color w:val="000000"/>
+          <w:sz w:val="21"/>
+          <w:szCs w:val="32"/>
+          <w:lang w:val="en-US" w:eastAsia="zh-CN"/>
+        </w:rPr>
+      </w:pPr>
+      <w:r>
+        <w:rPr>
+          <w:rFonts w:hint="eastAsia" w:ascii="等线" w:hAnsi="等线" w:eastAsia="等线" w:cs="等线"/>
+          <w:b/>
+          <w:bCs/>
+          <w:color w:val="000000"/>
+          <w:sz w:val="21"/>
+          <w:szCs w:val="32"/>
+          <w:lang w:val="en-US" w:eastAsia="zh-CN"/>
+        </w:rPr>
+        <w:t>常用指令</w:t>
+      </w:r>
+    </w:p>
+    <w:p>
+      <w:pPr>
+        <w:numPr>
+          <w:ilvl w:val="1"/>
+          <w:numId w:val="2"/>
+        </w:numPr>
+        <w:ind w:left="850" w:leftChars="0" w:hanging="453" w:firstLineChars="0"/>
+        <w:jc w:val="both"/>
+        <w:rPr>
+          <w:rFonts w:hint="eastAsia" w:ascii="等线" w:hAnsi="等线" w:eastAsia="等线" w:cs="等线"/>
+          <w:b/>
+          <w:bCs/>
+          <w:color w:val="000000"/>
+          <w:sz w:val="21"/>
+          <w:szCs w:val="32"/>
+          <w:lang w:val="en-US" w:eastAsia="zh-CN"/>
+        </w:rPr>
+      </w:pPr>
+      <w:r>
+        <w:rPr>
+          <w:rFonts w:hint="eastAsia" w:ascii="等线" w:hAnsi="等线" w:eastAsia="等线" w:cs="等线"/>
+          <w:b/>
+          <w:bCs/>
+          <w:color w:val="000000"/>
+          <w:sz w:val="21"/>
+          <w:szCs w:val="32"/>
+          <w:lang w:val="en-US" w:eastAsia="zh-CN"/>
+        </w:rPr>
+        <w:t>[仅适用透传模式] +++：退出透传模式</w:t>
       </w:r>
     </w:p>
     <w:p>
@@ -1307,6 +1717,209 @@
           <w:szCs w:val="32"/>
           <w:lang w:val="en-US" w:eastAsia="zh-CN"/>
         </w:rPr>
+        <w:t>退出透传模式，进入透传接收模</w:t>
+      </w:r>
+      <w:r>
+        <w:rPr>
+          <w:rFonts w:hint="eastAsia" w:ascii="等线" w:hAnsi="等线" w:eastAsia="等线" w:cs="等线"/>
+          <w:b/>
+          <w:bCs/>
+          <w:color w:val="000000"/>
+          <w:sz w:val="21"/>
+          <w:szCs w:val="32"/>
+          <w:lang w:val="en-US" w:eastAsia="zh-CN"/>
+        </w:rPr>
+        <w:br w:type="textWrapping"/>
+      </w:r>
+      <w:r>
+        <w:rPr>
+          <w:rFonts w:hint="eastAsia" w:ascii="等线" w:hAnsi="等线" w:eastAsia="等线" w:cs="等线"/>
+          <w:b/>
+          <w:bCs/>
+          <w:color w:val="000000"/>
+          <w:sz w:val="21"/>
+          <w:szCs w:val="32"/>
+          <w:lang w:val="en-US" w:eastAsia="zh-CN"/>
+        </w:rPr>
+        <w:t>+++</w:t>
+      </w:r>
+      <w:bookmarkStart w:id="0" w:name="_GoBack"/>
+      <w:bookmarkEnd w:id="0"/>
+    </w:p>
+    <w:p>
+      <w:pPr>
+        <w:numPr>
+          <w:ilvl w:val="1"/>
+          <w:numId w:val="2"/>
+        </w:numPr>
+        <w:ind w:left="850" w:leftChars="0" w:hanging="453" w:firstLineChars="0"/>
+        <w:jc w:val="both"/>
+        <w:rPr>
+          <w:rFonts w:hint="eastAsia" w:ascii="等线" w:hAnsi="等线" w:eastAsia="等线" w:cs="等线"/>
+          <w:b/>
+          <w:bCs/>
+          <w:color w:val="000000"/>
+          <w:sz w:val="21"/>
+          <w:szCs w:val="32"/>
+          <w:lang w:val="en-US" w:eastAsia="zh-CN"/>
+        </w:rPr>
+      </w:pPr>
+      <w:r>
+        <w:rPr>
+          <w:rFonts w:hint="eastAsia" w:ascii="等线" w:hAnsi="等线" w:eastAsia="等线" w:cs="等线"/>
+          <w:b/>
+          <w:bCs/>
+          <w:color w:val="000000"/>
+          <w:sz w:val="21"/>
+          <w:szCs w:val="32"/>
+          <w:lang w:val="en-US" w:eastAsia="zh-CN"/>
+        </w:rPr>
+        <w:t>取消消息重返</w:t>
+      </w:r>
+      <w:r>
+        <w:rPr>
+          <w:rFonts w:hint="eastAsia" w:ascii="等线" w:hAnsi="等线" w:eastAsia="等线" w:cs="等线"/>
+          <w:b/>
+          <w:bCs/>
+          <w:color w:val="000000"/>
+          <w:sz w:val="21"/>
+          <w:szCs w:val="32"/>
+          <w:lang w:val="en-US" w:eastAsia="zh-CN"/>
+        </w:rPr>
+        <w:br w:type="textWrapping"/>
+      </w:r>
+      <w:r>
+        <w:rPr>
+          <w:rFonts w:hint="eastAsia" w:ascii="等线" w:hAnsi="等线" w:eastAsia="等线" w:cs="等线"/>
+          <w:b/>
+          <w:bCs/>
+          <w:color w:val="000000"/>
+          <w:sz w:val="21"/>
+          <w:szCs w:val="32"/>
+          <w:lang w:val="en-US" w:eastAsia="zh-CN"/>
+        </w:rPr>
+        <w:t>ATE0</w:t>
+      </w:r>
+    </w:p>
+    <w:p>
+      <w:pPr>
+        <w:numPr>
+          <w:ilvl w:val="2"/>
+          <w:numId w:val="2"/>
+        </w:numPr>
+        <w:ind w:left="1508" w:leftChars="0" w:hanging="708" w:firstLineChars="0"/>
+        <w:jc w:val="both"/>
+        <w:rPr>
+          <w:rFonts w:hint="eastAsia" w:ascii="等线" w:hAnsi="等线" w:eastAsia="等线" w:cs="等线"/>
+          <w:b/>
+          <w:bCs/>
+          <w:color w:val="000000"/>
+          <w:sz w:val="21"/>
+          <w:szCs w:val="32"/>
+          <w:lang w:val="en-US" w:eastAsia="zh-CN"/>
+        </w:rPr>
+      </w:pPr>
+      <w:r>
+        <w:rPr>
+          <w:rFonts w:hint="eastAsia" w:ascii="等线" w:hAnsi="等线" w:eastAsia="等线" w:cs="等线"/>
+          <w:b/>
+          <w:bCs/>
+          <w:color w:val="000000"/>
+          <w:sz w:val="21"/>
+          <w:szCs w:val="32"/>
+          <w:lang w:val="en-US" w:eastAsia="zh-CN"/>
+        </w:rPr>
+        <w:t>成功响应</w:t>
+      </w:r>
+      <w:r>
+        <w:rPr>
+          <w:rFonts w:hint="eastAsia" w:ascii="等线" w:hAnsi="等线" w:eastAsia="等线" w:cs="等线"/>
+          <w:b/>
+          <w:bCs/>
+          <w:color w:val="000000"/>
+          <w:sz w:val="21"/>
+          <w:szCs w:val="32"/>
+          <w:lang w:val="en-US" w:eastAsia="zh-CN"/>
+        </w:rPr>
+        <w:br w:type="textWrapping"/>
+      </w:r>
+      <w:r>
+        <w:rPr>
+          <w:rFonts w:hint="eastAsia" w:ascii="等线" w:hAnsi="等线" w:eastAsia="等线" w:cs="等线"/>
+          <w:b/>
+          <w:bCs/>
+          <w:color w:val="000000"/>
+          <w:sz w:val="21"/>
+          <w:szCs w:val="32"/>
+          <w:lang w:val="en-US" w:eastAsia="zh-CN"/>
+        </w:rPr>
+        <w:t>ATE0</w:t>
+      </w:r>
+      <w:r>
+        <w:rPr>
+          <w:rFonts w:hint="eastAsia" w:ascii="等线" w:hAnsi="等线" w:eastAsia="等线" w:cs="等线"/>
+          <w:b/>
+          <w:bCs/>
+          <w:color w:val="000000"/>
+          <w:sz w:val="21"/>
+          <w:szCs w:val="32"/>
+          <w:lang w:val="en-US" w:eastAsia="zh-CN"/>
+        </w:rPr>
+        <w:br w:type="textWrapping"/>
+      </w:r>
+      <w:r>
+        <w:rPr>
+          <w:rFonts w:hint="eastAsia" w:ascii="等线" w:hAnsi="等线" w:eastAsia="等线" w:cs="等线"/>
+          <w:b/>
+          <w:bCs/>
+          <w:color w:val="000000"/>
+          <w:sz w:val="21"/>
+          <w:szCs w:val="32"/>
+          <w:lang w:val="en-US" w:eastAsia="zh-CN"/>
+        </w:rPr>
+        <w:br w:type="textWrapping"/>
+      </w:r>
+      <w:r>
+        <w:rPr>
+          <w:rFonts w:hint="eastAsia" w:ascii="等线" w:hAnsi="等线" w:eastAsia="等线" w:cs="等线"/>
+          <w:b/>
+          <w:bCs/>
+          <w:color w:val="000000"/>
+          <w:sz w:val="21"/>
+          <w:szCs w:val="32"/>
+          <w:lang w:val="en-US" w:eastAsia="zh-CN"/>
+        </w:rPr>
+        <w:t>OK</w:t>
+      </w:r>
+    </w:p>
+    <w:p>
+      <w:pPr>
+        <w:numPr>
+          <w:ilvl w:val="2"/>
+          <w:numId w:val="2"/>
+        </w:numPr>
+        <w:ind w:left="1508" w:leftChars="0" w:hanging="708" w:firstLineChars="0"/>
+        <w:jc w:val="both"/>
+        <w:rPr>
+          <w:rFonts w:hint="eastAsia" w:ascii="等线" w:hAnsi="等线" w:eastAsia="等线" w:cs="等线"/>
+          <w:b/>
+          <w:bCs/>
+          <w:color w:val="000000"/>
+          <w:sz w:val="21"/>
+          <w:szCs w:val="32"/>
+          <w:lang w:val="en-US" w:eastAsia="zh-CN"/>
+        </w:rPr>
+      </w:pPr>
+      <w:r>
+        <w:rPr>
+          <w:rFonts w:hint="eastAsia" w:ascii="等线" w:hAnsi="等线" w:eastAsia="等线" w:cs="等线"/>
+          <w:b/>
+          <w:bCs/>
+          <w:color w:val="000000"/>
+          <w:sz w:val="21"/>
+          <w:szCs w:val="32"/>
+          <w:lang w:val="en-US" w:eastAsia="zh-CN"/>
+        </w:rPr>
         <w:t>打开消息重返</w:t>
       </w:r>
       <w:r>
@@ -1656,6 +2269,30 @@
           <w:szCs w:val="32"/>
           <w:lang w:val="en-US" w:eastAsia="zh-CN"/>
         </w:rPr>
+        <w:t>断开与 AP 连接</w:t>
+      </w:r>
+      <w:r>
+        <w:rPr>
+          <w:rFonts w:hint="eastAsia" w:ascii="等线" w:hAnsi="等线" w:eastAsia="等线" w:cs="等线"/>
+          <w:b/>
+          <w:bCs/>
+          <w:color w:val="000000"/>
+          <w:sz w:val="21"/>
+          <w:szCs w:val="32"/>
+          <w:lang w:val="en-US" w:eastAsia="zh-CN"/>
+        </w:rPr>
+        <w:br w:type="textWrapping"/>
+      </w:r>
+      <w:r>
+        <w:rPr>
+          <w:rFonts w:hint="eastAsia" w:ascii="等线" w:hAnsi="等线" w:eastAsia="等线" w:cs="等线"/>
+          <w:b/>
+          <w:bCs/>
+          <w:color w:val="000000"/>
+          <w:sz w:val="21"/>
+          <w:szCs w:val="32"/>
+          <w:lang w:val="en-US" w:eastAsia="zh-CN"/>
+        </w:rPr>
         <w:t>AT+CWQAP</w:t>
       </w:r>
     </w:p>
@@ -1754,6 +2391,30 @@
           <w:szCs w:val="32"/>
           <w:lang w:val="en-US" w:eastAsia="zh-CN"/>
         </w:rPr>
+        <w:t>只有普通传输模式 (AT+CIPMODE=0)，才能设置为多连接</w:t>
+      </w:r>
+      <w:r>
+        <w:rPr>
+          <w:rFonts w:hint="eastAsia" w:ascii="等线" w:hAnsi="等线" w:eastAsia="等线" w:cs="等线"/>
+          <w:b/>
+          <w:bCs/>
+          <w:color w:val="000000"/>
+          <w:sz w:val="21"/>
+          <w:szCs w:val="32"/>
+          <w:lang w:val="en-US" w:eastAsia="zh-CN"/>
+        </w:rPr>
+        <w:br w:type="textWrapping"/>
+      </w:r>
+      <w:r>
+        <w:rPr>
+          <w:rFonts w:hint="eastAsia" w:ascii="等线" w:hAnsi="等线" w:eastAsia="等线" w:cs="等线"/>
+          <w:b/>
+          <w:bCs/>
+          <w:color w:val="000000"/>
+          <w:sz w:val="21"/>
+          <w:szCs w:val="32"/>
+          <w:lang w:val="en-US" w:eastAsia="zh-CN"/>
+        </w:rPr>
         <w:t>AT+CIPMUX=0</w:t>
       </w:r>
     </w:p>
@@ -5216,8 +5877,6 @@
         </w:rPr>
         <w:t>STM32</w:t>
       </w:r>
-      <w:bookmarkStart w:id="0" w:name="_GoBack"/>
-      <w:bookmarkEnd w:id="0"/>
       <w:r>
         <w:rPr>
           <w:rFonts w:hint="eastAsia" w:ascii="等线" w:hAnsi="等线" w:eastAsia="等线" w:cs="等线"/>
@@ -27799,7 +28458,7 @@
     <w:lsdException w:unhideWhenUsed="0" w:uiPriority="0" w:semiHidden="0" w:name="Document Map"/>
     <w:lsdException w:unhideWhenUsed="0" w:uiPriority="0" w:semiHidden="0" w:name="Plain Text"/>
     <w:lsdException w:unhideWhenUsed="0" w:uiPriority="0" w:semiHidden="0" w:name="E-mail Signature"/>
-    <w:lsdException w:unhideWhenUsed="0" w:uiPriority="0" w:semiHidden="0" w:name="Normal (Web)"/>
+    <w:lsdException w:qFormat="1" w:unhideWhenUsed="0" w:uiPriority="0" w:semiHidden="0" w:name="Normal (Web)"/>
     <w:lsdException w:unhideWhenUsed="0" w:uiPriority="0" w:semiHidden="0" w:name="HTML Acronym"/>
     <w:lsdException w:unhideWhenUsed="0" w:uiPriority="0" w:semiHidden="0" w:name="HTML Address"/>
     <w:lsdException w:unhideWhenUsed="0" w:uiPriority="0" w:semiHidden="0" w:name="HTML Cite"/>
@@ -28080,6 +28739,7 @@
   <w:style w:type="paragraph" w:styleId="6">
     <w:name w:val="Normal (Web)"/>
     <w:basedOn w:val="1"/>
+    <w:qFormat/>
     <w:uiPriority w:val="0"/>
     <w:pPr>
       <w:spacing w:before="0" w:beforeAutospacing="1" w:after="0" w:afterAutospacing="1"/>

</xml_diff>

<commit_message>
DOING Rewrite Serial ESP8266;...
</commit_message>
<xml_diff>
--- a/我的整理ESP8266MQTTAT指令.docx
+++ b/我的整理ESP8266MQTTAT指令.docx
@@ -1183,18 +1183,25 @@
         </w:rPr>
         <w:t>（开头没有换行）</w:t>
       </w:r>
-      <w:r>
-        <w:rPr>
-          <w:rFonts w:hint="eastAsia" w:ascii="等线" w:hAnsi="等线" w:eastAsia="等线" w:cs="等线"/>
-          <w:b/>
-          <w:bCs/>
-          <w:color w:val="000000"/>
-          <w:sz w:val="21"/>
-          <w:szCs w:val="32"/>
-          <w:lang w:val="en-US" w:eastAsia="zh-CN"/>
-        </w:rPr>
-        <w:br w:type="textWrapping"/>
-      </w:r>
+    </w:p>
+    <w:p>
+      <w:pPr>
+        <w:numPr>
+          <w:ilvl w:val="3"/>
+          <w:numId w:val="2"/>
+        </w:numPr>
+        <w:ind w:left="2053" w:leftChars="0" w:hanging="853" w:firstLineChars="0"/>
+        <w:jc w:val="both"/>
+        <w:rPr>
+          <w:rFonts w:hint="eastAsia" w:ascii="等线" w:hAnsi="等线" w:eastAsia="等线" w:cs="等线"/>
+          <w:b/>
+          <w:bCs/>
+          <w:color w:val="000000"/>
+          <w:sz w:val="21"/>
+          <w:szCs w:val="32"/>
+          <w:lang w:val="en-US" w:eastAsia="zh-CN"/>
+        </w:rPr>
+      </w:pPr>
       <w:r>
         <w:rPr>
           <w:rFonts w:hint="eastAsia" w:ascii="等线" w:hAnsi="等线" w:eastAsia="等线" w:cs="等线"/>
@@ -1207,18 +1214,27 @@
         </w:rPr>
         <w:t>WIFI CONNECTED</w:t>
       </w:r>
-      <w:r>
-        <w:rPr>
-          <w:rFonts w:hint="eastAsia" w:ascii="等线" w:hAnsi="等线" w:eastAsia="等线" w:cs="等线"/>
-          <w:b/>
-          <w:bCs/>
-          <w:color w:val="000000"/>
-          <w:sz w:val="21"/>
-          <w:szCs w:val="32"/>
-          <w:lang w:val="en-US" w:eastAsia="zh-CN"/>
-        </w:rPr>
-        <w:br w:type="textWrapping"/>
-      </w:r>
+    </w:p>
+    <w:p>
+      <w:pPr>
+        <w:numPr>
+          <w:ilvl w:val="3"/>
+          <w:numId w:val="2"/>
+        </w:numPr>
+        <w:ind w:left="2053" w:leftChars="0" w:hanging="853" w:firstLineChars="0"/>
+        <w:jc w:val="both"/>
+        <w:rPr>
+          <w:rFonts w:hint="eastAsia" w:ascii="等线" w:hAnsi="等线" w:eastAsia="等线" w:cs="等线"/>
+          <w:b/>
+          <w:bCs/>
+          <w:color w:val="000000"/>
+          <w:sz w:val="21"/>
+          <w:szCs w:val="32"/>
+          <w:lang w:val="en-US" w:eastAsia="zh-CN"/>
+        </w:rPr>
+      </w:pPr>
+      <w:bookmarkStart w:id="0" w:name="_GoBack"/>
+      <w:bookmarkEnd w:id="0"/>
       <w:r>
         <w:rPr>
           <w:rFonts w:hint="eastAsia" w:ascii="等线" w:hAnsi="等线" w:eastAsia="等线" w:cs="等线"/>
@@ -1386,6 +1402,68 @@
         </w:rPr>
         <w:t>成功响应（结尾无换行）</w:t>
       </w:r>
+    </w:p>
+    <w:p>
+      <w:pPr>
+        <w:numPr>
+          <w:ilvl w:val="3"/>
+          <w:numId w:val="2"/>
+        </w:numPr>
+        <w:ind w:left="2053" w:leftChars="0" w:hanging="853" w:firstLineChars="0"/>
+        <w:jc w:val="both"/>
+        <w:rPr>
+          <w:rFonts w:hint="eastAsia" w:ascii="等线" w:hAnsi="等线" w:eastAsia="等线" w:cs="等线"/>
+          <w:b/>
+          <w:bCs/>
+          <w:color w:val="000000"/>
+          <w:sz w:val="21"/>
+          <w:szCs w:val="32"/>
+          <w:lang w:val="en-US" w:eastAsia="zh-CN"/>
+        </w:rPr>
+      </w:pPr>
+      <w:r>
+        <w:rPr>
+          <w:rFonts w:hint="eastAsia" w:ascii="等线" w:hAnsi="等线" w:eastAsia="等线" w:cs="等线"/>
+          <w:b/>
+          <w:bCs/>
+          <w:color w:val="000000"/>
+          <w:sz w:val="21"/>
+          <w:szCs w:val="32"/>
+          <w:lang w:val="en-US" w:eastAsia="zh-CN"/>
+        </w:rPr>
+        <w:t>################################################</w:t>
+      </w:r>
+    </w:p>
+    <w:p>
+      <w:pPr>
+        <w:numPr>
+          <w:ilvl w:val="3"/>
+          <w:numId w:val="2"/>
+        </w:numPr>
+        <w:ind w:left="2053" w:leftChars="0" w:hanging="853" w:firstLineChars="0"/>
+        <w:jc w:val="both"/>
+        <w:rPr>
+          <w:rFonts w:hint="eastAsia" w:ascii="等线" w:hAnsi="等线" w:eastAsia="等线" w:cs="等线"/>
+          <w:b/>
+          <w:bCs/>
+          <w:color w:val="000000"/>
+          <w:sz w:val="21"/>
+          <w:szCs w:val="32"/>
+          <w:lang w:val="en-US" w:eastAsia="zh-CN"/>
+        </w:rPr>
+      </w:pPr>
+      <w:r>
+        <w:rPr>
+          <w:rFonts w:hint="eastAsia" w:ascii="等线" w:hAnsi="等线" w:eastAsia="等线" w:cs="等线"/>
+          <w:b/>
+          <w:bCs/>
+          <w:color w:val="000000"/>
+          <w:sz w:val="21"/>
+          <w:szCs w:val="32"/>
+          <w:lang w:val="en-US" w:eastAsia="zh-CN"/>
+        </w:rPr>
+        <w:t>arch:ESP8266, 1</w:t>
+      </w:r>
       <w:r>
         <w:rPr>
           <w:rFonts w:hint="eastAsia" w:ascii="等线" w:hAnsi="等线" w:eastAsia="等线" w:cs="等线"/>
@@ -1408,7 +1486,7 @@
           <w:szCs w:val="32"/>
           <w:lang w:val="en-US" w:eastAsia="zh-CN"/>
         </w:rPr>
-        <w:t>################################################</w:t>
+        <w:t>compile_time:Ai-Thinker|B&amp;T</w:t>
       </w:r>
       <w:r>
         <w:rPr>
@@ -1432,7 +1510,38 @@
           <w:szCs w:val="32"/>
           <w:lang w:val="en-US" w:eastAsia="zh-CN"/>
         </w:rPr>
-        <w:t>arch:ESP8266, 1</w:t>
+        <w:t>wifi_mac:dc4F226750F8</w:t>
+      </w:r>
+    </w:p>
+    <w:p>
+      <w:pPr>
+        <w:numPr>
+          <w:ilvl w:val="3"/>
+          <w:numId w:val="2"/>
+        </w:numPr>
+        <w:ind w:left="2053" w:leftChars="0" w:hanging="853" w:firstLineChars="0"/>
+        <w:jc w:val="both"/>
+        <w:rPr>
+          <w:rFonts w:hint="eastAsia" w:ascii="等线" w:hAnsi="等线" w:eastAsia="等线" w:cs="等线"/>
+          <w:b/>
+          <w:bCs/>
+          <w:color w:val="000000"/>
+          <w:sz w:val="21"/>
+          <w:szCs w:val="32"/>
+          <w:lang w:val="en-US" w:eastAsia="zh-CN"/>
+        </w:rPr>
+      </w:pPr>
+      <w:r>
+        <w:rPr>
+          <w:rFonts w:hint="eastAsia" w:ascii="等线" w:hAnsi="等线" w:eastAsia="等线" w:cs="等线"/>
+          <w:b/>
+          <w:bCs/>
+          <w:color w:val="000000"/>
+          <w:sz w:val="21"/>
+          <w:szCs w:val="32"/>
+          <w:lang w:val="en-US" w:eastAsia="zh-CN"/>
+        </w:rPr>
+        <w:t>sdk_version:v3.4-22-g967752e2</w:t>
       </w:r>
       <w:r>
         <w:rPr>
@@ -1456,92 +1565,27 @@
           <w:szCs w:val="32"/>
           <w:lang w:val="en-US" w:eastAsia="zh-CN"/>
         </w:rPr>
-        <w:t>compile_time:Ai-Thinker|B&amp;T</w:t>
-      </w:r>
-      <w:r>
-        <w:rPr>
-          <w:rFonts w:hint="eastAsia" w:ascii="等线" w:hAnsi="等线" w:eastAsia="等线" w:cs="等线"/>
-          <w:b/>
-          <w:bCs/>
-          <w:color w:val="000000"/>
-          <w:sz w:val="21"/>
-          <w:szCs w:val="32"/>
-          <w:lang w:val="en-US" w:eastAsia="zh-CN"/>
-        </w:rPr>
-        <w:br w:type="textWrapping"/>
-      </w:r>
-      <w:r>
-        <w:rPr>
-          <w:rFonts w:hint="eastAsia" w:ascii="等线" w:hAnsi="等线" w:eastAsia="等线" w:cs="等线"/>
-          <w:b/>
-          <w:bCs/>
-          <w:color w:val="000000"/>
-          <w:sz w:val="21"/>
-          <w:szCs w:val="32"/>
-          <w:lang w:val="en-US" w:eastAsia="zh-CN"/>
-        </w:rPr>
-        <w:t>wifi_mac:dc4F226750F8</w:t>
-      </w:r>
-      <w:r>
-        <w:rPr>
-          <w:rFonts w:hint="eastAsia" w:ascii="等线" w:hAnsi="等线" w:eastAsia="等线" w:cs="等线"/>
-          <w:b/>
-          <w:bCs/>
-          <w:color w:val="000000"/>
-          <w:sz w:val="21"/>
-          <w:szCs w:val="32"/>
-          <w:lang w:val="en-US" w:eastAsia="zh-CN"/>
-        </w:rPr>
-        <w:br w:type="textWrapping"/>
-      </w:r>
-      <w:r>
-        <w:rPr>
-          <w:rFonts w:hint="eastAsia" w:ascii="等线" w:hAnsi="等线" w:eastAsia="等线" w:cs="等线"/>
-          <w:b/>
-          <w:bCs/>
-          <w:color w:val="000000"/>
-          <w:sz w:val="21"/>
-          <w:szCs w:val="32"/>
-          <w:lang w:val="en-US" w:eastAsia="zh-CN"/>
-        </w:rPr>
-        <w:t>sdk_version:v3.4-22-g967752e2</w:t>
-      </w:r>
-      <w:r>
-        <w:rPr>
-          <w:rFonts w:hint="eastAsia" w:ascii="等线" w:hAnsi="等线" w:eastAsia="等线" w:cs="等线"/>
-          <w:b/>
-          <w:bCs/>
-          <w:color w:val="000000"/>
-          <w:sz w:val="21"/>
-          <w:szCs w:val="32"/>
-          <w:lang w:val="en-US" w:eastAsia="zh-CN"/>
-        </w:rPr>
-        <w:br w:type="textWrapping"/>
-      </w:r>
-      <w:r>
-        <w:rPr>
-          <w:rFonts w:hint="eastAsia" w:ascii="等线" w:hAnsi="等线" w:eastAsia="等线" w:cs="等线"/>
-          <w:b/>
-          <w:bCs/>
-          <w:color w:val="000000"/>
-          <w:sz w:val="21"/>
-          <w:szCs w:val="32"/>
-          <w:lang w:val="en-US" w:eastAsia="zh-CN"/>
-        </w:rPr>
         <w:t>firmware_version:2.2.0</w:t>
       </w:r>
-      <w:r>
-        <w:rPr>
-          <w:rFonts w:hint="eastAsia" w:ascii="等线" w:hAnsi="等线" w:eastAsia="等线" w:cs="等线"/>
-          <w:b/>
-          <w:bCs/>
-          <w:color w:val="000000"/>
-          <w:sz w:val="21"/>
-          <w:szCs w:val="32"/>
-          <w:lang w:val="en-US" w:eastAsia="zh-CN"/>
-        </w:rPr>
-        <w:br w:type="textWrapping"/>
-      </w:r>
+    </w:p>
+    <w:p>
+      <w:pPr>
+        <w:numPr>
+          <w:ilvl w:val="3"/>
+          <w:numId w:val="2"/>
+        </w:numPr>
+        <w:ind w:left="2053" w:leftChars="0" w:hanging="853" w:firstLineChars="0"/>
+        <w:jc w:val="both"/>
+        <w:rPr>
+          <w:rFonts w:hint="eastAsia" w:ascii="等线" w:hAnsi="等线" w:eastAsia="等线" w:cs="等线"/>
+          <w:b/>
+          <w:bCs/>
+          <w:color w:val="000000"/>
+          <w:sz w:val="21"/>
+          <w:szCs w:val="32"/>
+          <w:lang w:val="en-US" w:eastAsia="zh-CN"/>
+        </w:rPr>
+      </w:pPr>
       <w:r>
         <w:rPr>
           <w:rFonts w:hint="eastAsia" w:ascii="等线" w:hAnsi="等线" w:eastAsia="等线" w:cs="等线"/>
@@ -1554,18 +1598,25 @@
         </w:rPr>
         <w:t>compile_time:Jul 31 2021 11:41:32</w:t>
       </w:r>
-      <w:r>
-        <w:rPr>
-          <w:rFonts w:hint="eastAsia" w:ascii="等线" w:hAnsi="等线" w:eastAsia="等线" w:cs="等线"/>
-          <w:b/>
-          <w:bCs/>
-          <w:color w:val="000000"/>
-          <w:sz w:val="21"/>
-          <w:szCs w:val="32"/>
-          <w:lang w:val="en-US" w:eastAsia="zh-CN"/>
-        </w:rPr>
-        <w:br w:type="textWrapping"/>
-      </w:r>
+    </w:p>
+    <w:p>
+      <w:pPr>
+        <w:numPr>
+          <w:ilvl w:val="3"/>
+          <w:numId w:val="2"/>
+        </w:numPr>
+        <w:ind w:left="2053" w:leftChars="0" w:hanging="853" w:firstLineChars="0"/>
+        <w:jc w:val="both"/>
+        <w:rPr>
+          <w:rFonts w:hint="eastAsia" w:ascii="等线" w:hAnsi="等线" w:eastAsia="等线" w:cs="等线"/>
+          <w:b/>
+          <w:bCs/>
+          <w:color w:val="000000"/>
+          <w:sz w:val="21"/>
+          <w:szCs w:val="32"/>
+          <w:lang w:val="en-US" w:eastAsia="zh-CN"/>
+        </w:rPr>
+      </w:pPr>
       <w:r>
         <w:rPr>
           <w:rFonts w:hint="eastAsia" w:ascii="等线" w:hAnsi="等线" w:eastAsia="等线" w:cs="等线"/>
@@ -1743,8 +1794,6 @@
         </w:rPr>
         <w:t>+++</w:t>
       </w:r>
-      <w:bookmarkStart w:id="0" w:name="_GoBack"/>
-      <w:bookmarkEnd w:id="0"/>
     </w:p>
     <w:p>
       <w:pPr>
@@ -2324,7 +2373,7 @@
           <w:szCs w:val="32"/>
           <w:lang w:val="en-US" w:eastAsia="zh-CN"/>
         </w:rPr>
-        <w:t>成功响应（ATE0）</w:t>
+        <w:t>成功响应，本就无连接（ATE0）</w:t>
       </w:r>
       <w:r>
         <w:rPr>
@@ -2361,6 +2410,73 @@
           <w:lang w:val="en-US" w:eastAsia="zh-CN"/>
         </w:rPr>
         <w:t>OK</w:t>
+      </w:r>
+    </w:p>
+    <w:p>
+      <w:pPr>
+        <w:numPr>
+          <w:ilvl w:val="2"/>
+          <w:numId w:val="2"/>
+        </w:numPr>
+        <w:ind w:left="1508" w:leftChars="0" w:hanging="708" w:firstLineChars="0"/>
+        <w:jc w:val="both"/>
+        <w:rPr>
+          <w:rFonts w:hint="eastAsia" w:ascii="等线" w:hAnsi="等线" w:eastAsia="等线" w:cs="等线"/>
+          <w:b/>
+          <w:bCs/>
+          <w:color w:val="000000"/>
+          <w:sz w:val="21"/>
+          <w:szCs w:val="32"/>
+          <w:lang w:val="en-US" w:eastAsia="zh-CN"/>
+        </w:rPr>
+      </w:pPr>
+      <w:r>
+        <w:rPr>
+          <w:rFonts w:hint="eastAsia" w:ascii="等线" w:hAnsi="等线" w:eastAsia="等线" w:cs="等线"/>
+          <w:b/>
+          <w:bCs/>
+          <w:color w:val="000000"/>
+          <w:sz w:val="21"/>
+          <w:szCs w:val="32"/>
+          <w:lang w:val="en-US" w:eastAsia="zh-CN"/>
+        </w:rPr>
+        <w:t>成功响应，原本有连接（ATE0）</w:t>
+      </w:r>
+      <w:r>
+        <w:rPr>
+          <w:rFonts w:hint="eastAsia" w:ascii="等线" w:hAnsi="等线" w:eastAsia="等线" w:cs="等线"/>
+          <w:b/>
+          <w:bCs/>
+          <w:color w:val="000000"/>
+          <w:sz w:val="21"/>
+          <w:szCs w:val="32"/>
+          <w:lang w:val="en-US" w:eastAsia="zh-CN"/>
+        </w:rPr>
+        <w:br w:type="textWrapping"/>
+      </w:r>
+      <w:r>
+        <w:rPr>
+          <w:rFonts w:hint="eastAsia" w:ascii="等线" w:hAnsi="等线" w:eastAsia="等线" w:cs="等线"/>
+          <w:b/>
+          <w:bCs/>
+          <w:color w:val="000000"/>
+          <w:sz w:val="21"/>
+          <w:szCs w:val="32"/>
+          <w:lang w:val="en-US" w:eastAsia="zh-CN"/>
+        </w:rPr>
+        <w:br w:type="textWrapping"/>
+      </w:r>
+      <w:r>
+        <w:rPr>
+          <w:rFonts w:hint="eastAsia" w:ascii="等线" w:hAnsi="等线" w:eastAsia="等线" w:cs="等线"/>
+          <w:b/>
+          <w:bCs/>
+          <w:color w:val="000000"/>
+          <w:sz w:val="21"/>
+          <w:szCs w:val="32"/>
+          <w:lang w:val="en-US" w:eastAsia="zh-CN"/>
+        </w:rPr>
+        <w:t>WIFI DISCONNECT</w:t>
       </w:r>
     </w:p>
     <w:p>
@@ -2546,18 +2662,25 @@
         </w:rPr>
         <w:t>成功响应（ATE0）</w:t>
       </w:r>
-      <w:r>
-        <w:rPr>
-          <w:rFonts w:hint="eastAsia" w:ascii="等线" w:hAnsi="等线" w:eastAsia="等线" w:cs="等线"/>
-          <w:b/>
-          <w:bCs/>
-          <w:color w:val="000000"/>
-          <w:sz w:val="21"/>
-          <w:szCs w:val="32"/>
-          <w:lang w:val="en-US" w:eastAsia="zh-CN"/>
-        </w:rPr>
-        <w:br w:type="textWrapping"/>
-      </w:r>
+    </w:p>
+    <w:p>
+      <w:pPr>
+        <w:numPr>
+          <w:ilvl w:val="3"/>
+          <w:numId w:val="2"/>
+        </w:numPr>
+        <w:ind w:left="2053" w:leftChars="0" w:hanging="853" w:firstLineChars="0"/>
+        <w:jc w:val="both"/>
+        <w:rPr>
+          <w:rFonts w:hint="eastAsia" w:ascii="等线" w:hAnsi="等线" w:eastAsia="等线" w:cs="等线"/>
+          <w:b/>
+          <w:bCs/>
+          <w:color w:val="000000"/>
+          <w:sz w:val="21"/>
+          <w:szCs w:val="32"/>
+          <w:lang w:val="en-US" w:eastAsia="zh-CN"/>
+        </w:rPr>
+      </w:pPr>
       <w:r>
         <w:rPr>
           <w:rFonts w:hint="eastAsia" w:ascii="等线" w:hAnsi="等线" w:eastAsia="等线" w:cs="等线"/>
@@ -2570,18 +2693,25 @@
         </w:rPr>
         <w:t>WIFI CONNECTED</w:t>
       </w:r>
-      <w:r>
-        <w:rPr>
-          <w:rFonts w:hint="eastAsia" w:ascii="等线" w:hAnsi="等线" w:eastAsia="等线" w:cs="等线"/>
-          <w:b/>
-          <w:bCs/>
-          <w:color w:val="000000"/>
-          <w:sz w:val="21"/>
-          <w:szCs w:val="32"/>
-          <w:lang w:val="en-US" w:eastAsia="zh-CN"/>
-        </w:rPr>
-        <w:br w:type="textWrapping"/>
-      </w:r>
+    </w:p>
+    <w:p>
+      <w:pPr>
+        <w:numPr>
+          <w:ilvl w:val="3"/>
+          <w:numId w:val="2"/>
+        </w:numPr>
+        <w:ind w:left="2053" w:leftChars="0" w:hanging="853" w:firstLineChars="0"/>
+        <w:jc w:val="both"/>
+        <w:rPr>
+          <w:rFonts w:hint="eastAsia" w:ascii="等线" w:hAnsi="等线" w:eastAsia="等线" w:cs="等线"/>
+          <w:b/>
+          <w:bCs/>
+          <w:color w:val="000000"/>
+          <w:sz w:val="21"/>
+          <w:szCs w:val="32"/>
+          <w:lang w:val="en-US" w:eastAsia="zh-CN"/>
+        </w:rPr>
+      </w:pPr>
       <w:r>
         <w:rPr>
           <w:rFonts w:hint="eastAsia" w:ascii="等线" w:hAnsi="等线" w:eastAsia="等线" w:cs="等线"/>
@@ -2593,54 +2723,6 @@
           <w:lang w:val="en-US" w:eastAsia="zh-CN"/>
         </w:rPr>
         <w:t>WIFI GOT IP</w:t>
-      </w:r>
-      <w:r>
-        <w:rPr>
-          <w:rFonts w:hint="eastAsia" w:ascii="等线" w:hAnsi="等线" w:eastAsia="等线" w:cs="等线"/>
-          <w:b/>
-          <w:bCs/>
-          <w:color w:val="000000"/>
-          <w:sz w:val="21"/>
-          <w:szCs w:val="32"/>
-          <w:lang w:val="en-US" w:eastAsia="zh-CN"/>
-        </w:rPr>
-        <w:br w:type="textWrapping"/>
-      </w:r>
-      <w:r>
-        <w:rPr>
-          <w:rFonts w:hint="eastAsia" w:ascii="等线" w:hAnsi="等线" w:eastAsia="等线" w:cs="等线"/>
-          <w:b/>
-          <w:bCs/>
-          <w:color w:val="000000"/>
-          <w:sz w:val="21"/>
-          <w:szCs w:val="32"/>
-          <w:lang w:val="en-US" w:eastAsia="zh-CN"/>
-        </w:rPr>
-        <w:br w:type="textWrapping"/>
-      </w:r>
-      <w:r>
-        <w:rPr>
-          <w:rFonts w:hint="eastAsia" w:ascii="等线" w:hAnsi="等线" w:eastAsia="等线" w:cs="等线"/>
-          <w:b/>
-          <w:bCs/>
-          <w:color w:val="000000"/>
-          <w:sz w:val="21"/>
-          <w:szCs w:val="32"/>
-          <w:lang w:val="en-US" w:eastAsia="zh-CN"/>
-        </w:rPr>
-        <w:t>OK</w:t>
-      </w:r>
-      <w:r>
-        <w:rPr>
-          <w:rFonts w:hint="eastAsia" w:ascii="等线" w:hAnsi="等线" w:eastAsia="等线" w:cs="等线"/>
-          <w:b/>
-          <w:bCs/>
-          <w:color w:val="000000"/>
-          <w:sz w:val="21"/>
-          <w:szCs w:val="32"/>
-          <w:lang w:val="en-US" w:eastAsia="zh-CN"/>
-        </w:rPr>
-        <w:br w:type="textWrapping"/>
       </w:r>
     </w:p>
     <w:p>
@@ -5164,6 +5246,301 @@
           <w:lang w:val="en-US" w:eastAsia="zh-CN"/>
         </w:rPr>
       </w:pPr>
+      <w:r>
+        <w:rPr>
+          <w:rFonts w:hint="eastAsia" w:ascii="等线" w:hAnsi="等线" w:eastAsia="等线" w:cs="等线"/>
+          <w:b/>
+          <w:bCs/>
+          <w:color w:val="000000"/>
+          <w:sz w:val="21"/>
+          <w:szCs w:val="32"/>
+          <w:lang w:val="en-US" w:eastAsia="zh-CN"/>
+        </w:rPr>
+        <w:t>AT+MQTTPUB=0,\"$oc/devices/AQAQ25032901/sys/properties/report\",\"{\"services\":[{\"service_id\":\"All\"\\,\"properties\":{\"ISV\":3\\,\"ALVR\":3\\,\"PGLVR\":3\\,</w:t>
+      </w:r>
+      <w:r>
+        <w:rPr>
+          <w:rFonts w:hint="default" w:ascii="等线" w:hAnsi="等线" w:eastAsia="等线" w:cs="等线"/>
+          <w:b/>
+          <w:bCs/>
+          <w:color w:val="000000"/>
+          <w:sz w:val="21"/>
+          <w:szCs w:val="32"/>
+          <w:lang w:val="en-US" w:eastAsia="zh-CN"/>
+        </w:rPr>
+        <w:t>\</w:t>
+      </w:r>
+      <w:r>
+        <w:rPr>
+          <w:rFonts w:hint="eastAsia" w:ascii="等线" w:hAnsi="等线" w:eastAsia="等线" w:cs="等线"/>
+          <w:b/>
+          <w:bCs/>
+          <w:color w:val="000000"/>
+          <w:sz w:val="21"/>
+          <w:szCs w:val="32"/>
+          <w:lang w:val="en-US" w:eastAsia="zh-CN"/>
+        </w:rPr>
+        <w:t>"FRS</w:t>
+      </w:r>
+      <w:r>
+        <w:rPr>
+          <w:rFonts w:hint="default" w:ascii="等线" w:hAnsi="等线" w:eastAsia="等线" w:cs="等线"/>
+          <w:b/>
+          <w:bCs/>
+          <w:color w:val="000000"/>
+          <w:sz w:val="21"/>
+          <w:szCs w:val="32"/>
+          <w:lang w:val="en-US" w:eastAsia="zh-CN"/>
+        </w:rPr>
+        <w:t>\</w:t>
+      </w:r>
+      <w:r>
+        <w:rPr>
+          <w:rFonts w:hint="eastAsia" w:ascii="等线" w:hAnsi="等线" w:eastAsia="等线" w:cs="等线"/>
+          <w:b/>
+          <w:bCs/>
+          <w:color w:val="000000"/>
+          <w:sz w:val="21"/>
+          <w:szCs w:val="32"/>
+          <w:lang w:val="en-US" w:eastAsia="zh-CN"/>
+        </w:rPr>
+        <w:t>":</w:t>
+      </w:r>
+      <w:r>
+        <w:rPr>
+          <w:rFonts w:hint="default" w:ascii="等线" w:hAnsi="等线" w:eastAsia="等线" w:cs="等线"/>
+          <w:b/>
+          <w:bCs/>
+          <w:color w:val="000000"/>
+          <w:sz w:val="21"/>
+          <w:szCs w:val="32"/>
+          <w:lang w:val="en-US" w:eastAsia="zh-CN"/>
+        </w:rPr>
+        <w:t>1\</w:t>
+      </w:r>
+      <w:r>
+        <w:rPr>
+          <w:rFonts w:hint="eastAsia" w:ascii="等线" w:hAnsi="等线" w:eastAsia="等线" w:cs="等线"/>
+          <w:b/>
+          <w:bCs/>
+          <w:color w:val="000000"/>
+          <w:sz w:val="21"/>
+          <w:szCs w:val="32"/>
+          <w:lang w:val="en-US" w:eastAsia="zh-CN"/>
+        </w:rPr>
+        <w:t>\,</w:t>
+      </w:r>
+      <w:r>
+        <w:rPr>
+          <w:rFonts w:hint="default" w:ascii="等线" w:hAnsi="等线" w:eastAsia="等线" w:cs="等线"/>
+          <w:b/>
+          <w:bCs/>
+          <w:color w:val="000000"/>
+          <w:sz w:val="21"/>
+          <w:szCs w:val="32"/>
+          <w:lang w:val="en-US" w:eastAsia="zh-CN"/>
+        </w:rPr>
+        <w:t>\</w:t>
+      </w:r>
+      <w:r>
+        <w:rPr>
+          <w:rFonts w:hint="eastAsia" w:ascii="等线" w:hAnsi="等线" w:eastAsia="等线" w:cs="等线"/>
+          <w:b/>
+          <w:bCs/>
+          <w:color w:val="000000"/>
+          <w:sz w:val="21"/>
+          <w:szCs w:val="32"/>
+          <w:lang w:val="en-US" w:eastAsia="zh-CN"/>
+        </w:rPr>
+        <w:t>"AT</w:t>
+      </w:r>
+      <w:r>
+        <w:rPr>
+          <w:rFonts w:hint="default" w:ascii="等线" w:hAnsi="等线" w:eastAsia="等线" w:cs="等线"/>
+          <w:b/>
+          <w:bCs/>
+          <w:color w:val="000000"/>
+          <w:sz w:val="21"/>
+          <w:szCs w:val="32"/>
+          <w:lang w:val="en-US" w:eastAsia="zh-CN"/>
+        </w:rPr>
+        <w:t>\</w:t>
+      </w:r>
+      <w:r>
+        <w:rPr>
+          <w:rFonts w:hint="eastAsia" w:ascii="等线" w:hAnsi="等线" w:eastAsia="等线" w:cs="等线"/>
+          <w:b/>
+          <w:bCs/>
+          <w:color w:val="000000"/>
+          <w:sz w:val="21"/>
+          <w:szCs w:val="32"/>
+          <w:lang w:val="en-US" w:eastAsia="zh-CN"/>
+        </w:rPr>
+        <w:t>":</w:t>
+      </w:r>
+      <w:r>
+        <w:rPr>
+          <w:rFonts w:hint="default" w:ascii="等线" w:hAnsi="等线" w:eastAsia="等线" w:cs="等线"/>
+          <w:b/>
+          <w:bCs/>
+          <w:color w:val="000000"/>
+          <w:sz w:val="21"/>
+          <w:szCs w:val="32"/>
+          <w:lang w:val="en-US" w:eastAsia="zh-CN"/>
+        </w:rPr>
+        <w:t>1</w:t>
+      </w:r>
+      <w:r>
+        <w:rPr>
+          <w:rFonts w:hint="eastAsia" w:ascii="等线" w:hAnsi="等线" w:eastAsia="等线" w:cs="等线"/>
+          <w:b/>
+          <w:bCs/>
+          <w:color w:val="000000"/>
+          <w:sz w:val="21"/>
+          <w:szCs w:val="32"/>
+          <w:lang w:val="en-US" w:eastAsia="zh-CN"/>
+        </w:rPr>
+        <w:t>\</w:t>
+      </w:r>
+      <w:r>
+        <w:rPr>
+          <w:rFonts w:hint="default" w:ascii="等线" w:hAnsi="等线" w:eastAsia="等线" w:cs="等线"/>
+          <w:b/>
+          <w:bCs/>
+          <w:color w:val="000000"/>
+          <w:sz w:val="21"/>
+          <w:szCs w:val="32"/>
+          <w:lang w:val="en-US" w:eastAsia="zh-CN"/>
+        </w:rPr>
+        <w:t>\</w:t>
+      </w:r>
+      <w:r>
+        <w:rPr>
+          <w:rFonts w:hint="eastAsia" w:ascii="等线" w:hAnsi="等线" w:eastAsia="等线" w:cs="等线"/>
+          <w:b/>
+          <w:bCs/>
+          <w:color w:val="000000"/>
+          <w:sz w:val="21"/>
+          <w:szCs w:val="32"/>
+          <w:lang w:val="en-US" w:eastAsia="zh-CN"/>
+        </w:rPr>
+        <w:t>,</w:t>
+      </w:r>
+      <w:r>
+        <w:rPr>
+          <w:rFonts w:hint="default" w:ascii="等线" w:hAnsi="等线" w:eastAsia="等线" w:cs="等线"/>
+          <w:b/>
+          <w:bCs/>
+          <w:color w:val="000000"/>
+          <w:sz w:val="21"/>
+          <w:szCs w:val="32"/>
+          <w:lang w:val="en-US" w:eastAsia="zh-CN"/>
+        </w:rPr>
+        <w:t>\</w:t>
+      </w:r>
+      <w:r>
+        <w:rPr>
+          <w:rFonts w:hint="eastAsia" w:ascii="等线" w:hAnsi="等线" w:eastAsia="等线" w:cs="等线"/>
+          <w:b/>
+          <w:bCs/>
+          <w:color w:val="000000"/>
+          <w:sz w:val="21"/>
+          <w:szCs w:val="32"/>
+          <w:lang w:val="en-US" w:eastAsia="zh-CN"/>
+        </w:rPr>
+        <w:t>"AH</w:t>
+      </w:r>
+      <w:r>
+        <w:rPr>
+          <w:rFonts w:hint="default" w:ascii="等线" w:hAnsi="等线" w:eastAsia="等线" w:cs="等线"/>
+          <w:b/>
+          <w:bCs/>
+          <w:color w:val="000000"/>
+          <w:sz w:val="21"/>
+          <w:szCs w:val="32"/>
+          <w:lang w:val="en-US" w:eastAsia="zh-CN"/>
+        </w:rPr>
+        <w:t>\</w:t>
+      </w:r>
+      <w:r>
+        <w:rPr>
+          <w:rFonts w:hint="eastAsia" w:ascii="等线" w:hAnsi="等线" w:eastAsia="等线" w:cs="等线"/>
+          <w:b/>
+          <w:bCs/>
+          <w:color w:val="000000"/>
+          <w:sz w:val="21"/>
+          <w:szCs w:val="32"/>
+          <w:lang w:val="en-US" w:eastAsia="zh-CN"/>
+        </w:rPr>
+        <w:t>":</w:t>
+      </w:r>
+      <w:r>
+        <w:rPr>
+          <w:rFonts w:hint="default" w:ascii="等线" w:hAnsi="等线" w:eastAsia="等线" w:cs="等线"/>
+          <w:b/>
+          <w:bCs/>
+          <w:color w:val="000000"/>
+          <w:sz w:val="21"/>
+          <w:szCs w:val="32"/>
+          <w:lang w:val="en-US" w:eastAsia="zh-CN"/>
+        </w:rPr>
+        <w:t>1</w:t>
+      </w:r>
+      <w:r>
+        <w:rPr>
+          <w:rFonts w:hint="eastAsia" w:ascii="等线" w:hAnsi="等线" w:eastAsia="等线" w:cs="等线"/>
+          <w:b/>
+          <w:bCs/>
+          <w:color w:val="000000"/>
+          <w:sz w:val="21"/>
+          <w:szCs w:val="32"/>
+          <w:lang w:val="en-US" w:eastAsia="zh-CN"/>
+        </w:rPr>
+        <w:t>}}]}\",0,1</w:t>
+      </w:r>
+    </w:p>
+    <w:p>
+      <w:pPr>
+        <w:numPr>
+          <w:ilvl w:val="2"/>
+          <w:numId w:val="2"/>
+        </w:numPr>
+        <w:ind w:left="1508" w:leftChars="0" w:hanging="708" w:firstLineChars="0"/>
+        <w:jc w:val="both"/>
+        <w:rPr>
+          <w:rFonts w:hint="eastAsia" w:ascii="等线" w:hAnsi="等线" w:eastAsia="等线" w:cs="等线"/>
+          <w:b/>
+          <w:bCs/>
+          <w:color w:val="000000"/>
+          <w:sz w:val="21"/>
+          <w:szCs w:val="32"/>
+          <w:lang w:val="en-US" w:eastAsia="zh-CN"/>
+        </w:rPr>
+      </w:pPr>
+      <w:r>
+        <w:rPr>
+          <w:rFonts w:hint="default" w:ascii="等线" w:hAnsi="等线" w:eastAsia="等线" w:cs="等线"/>
+          <w:b/>
+          <w:bCs/>
+          <w:color w:val="000000"/>
+          <w:sz w:val="21"/>
+          <w:szCs w:val="32"/>
+          <w:lang w:val="en-US" w:eastAsia="zh-CN"/>
+        </w:rPr>
+        <w:t>test</w:t>
+      </w:r>
+      <w:r>
+        <w:rPr>
+          <w:rFonts w:hint="eastAsia" w:ascii="等线" w:hAnsi="等线" w:eastAsia="等线" w:cs="等线"/>
+          <w:b/>
+          <w:bCs/>
+          <w:color w:val="000000"/>
+          <w:sz w:val="21"/>
+          <w:szCs w:val="32"/>
+          <w:lang w:val="en-US" w:eastAsia="zh-CN"/>
+        </w:rPr>
+        <w:br w:type="textWrapping"/>
+      </w:r>
       <w:r>
         <w:rPr>
           <w:rFonts w:hint="eastAsia" w:ascii="等线" w:hAnsi="等线" w:eastAsia="等线" w:cs="等线"/>
@@ -12591,7 +12968,6 @@
             <w:insideH w:val="outset" w:color="auto" w:sz="6" w:space="0"/>
             <w:insideV w:val="outset" w:color="auto" w:sz="6" w:space="0"/>
           </w:tblBorders>
-          <w:shd w:val="clear" w:color="auto" w:fill="FFFFFF"/>
           <w:tblCellMar>
             <w:top w:w="60" w:type="dxa"/>
             <w:left w:w="60" w:type="dxa"/>
@@ -17375,7 +17751,6 @@
             <w:insideH w:val="outset" w:color="auto" w:sz="6" w:space="0"/>
             <w:insideV w:val="outset" w:color="auto" w:sz="6" w:space="0"/>
           </w:tblBorders>
-          <w:shd w:val="clear" w:color="auto" w:fill="FFFFFF"/>
           <w:tblCellMar>
             <w:top w:w="60" w:type="dxa"/>
             <w:left w:w="60" w:type="dxa"/>
@@ -17984,7 +18359,6 @@
             <w:insideH w:val="outset" w:color="auto" w:sz="6" w:space="0"/>
             <w:insideV w:val="outset" w:color="auto" w:sz="6" w:space="0"/>
           </w:tblBorders>
-          <w:shd w:val="clear" w:color="auto" w:fill="FFFFFF"/>
           <w:tblCellMar>
             <w:top w:w="60" w:type="dxa"/>
             <w:left w:w="60" w:type="dxa"/>
@@ -18918,7 +19292,6 @@
             <w:insideH w:val="outset" w:color="auto" w:sz="6" w:space="0"/>
             <w:insideV w:val="outset" w:color="auto" w:sz="6" w:space="0"/>
           </w:tblBorders>
-          <w:shd w:val="clear" w:color="auto" w:fill="FFFFFF"/>
           <w:tblCellMar>
             <w:top w:w="60" w:type="dxa"/>
             <w:left w:w="60" w:type="dxa"/>
@@ -19216,6 +19589,612 @@
                 <w:u w:val="none"/>
               </w:rPr>
               <w:t>设备上报属性</w:t>
+            </w:r>
+            <w:r>
+              <w:rPr>
+                <w:rFonts w:hint="eastAsia" w:ascii="等线" w:hAnsi="等线" w:eastAsia="等线" w:cs="等线"/>
+                <w:i w:val="0"/>
+                <w:iCs w:val="0"/>
+                <w:caps w:val="0"/>
+                <w:color w:val="1476FF"/>
+                <w:spacing w:val="0"/>
+                <w:sz w:val="32"/>
+                <w:szCs w:val="32"/>
+                <w:u w:val="none"/>
+              </w:rPr>
+              <w:fldChar w:fldCharType="end"/>
+            </w:r>
+          </w:p>
+        </w:tc>
+      </w:tr>
+      <w:tr>
+        <w:tblPrEx>
+          <w:tblBorders>
+            <w:top w:val="outset" w:color="EBEBEB" w:sz="6" w:space="0"/>
+            <w:left w:val="outset" w:color="EBEBEB" w:sz="6" w:space="0"/>
+            <w:bottom w:val="outset" w:color="EBEBEB" w:sz="6" w:space="0"/>
+            <w:right w:val="outset" w:color="EBEBEB" w:sz="6" w:space="0"/>
+            <w:insideH w:val="outset" w:color="auto" w:sz="6" w:space="0"/>
+            <w:insideV w:val="outset" w:color="auto" w:sz="6" w:space="0"/>
+          </w:tblBorders>
+          <w:tblCellMar>
+            <w:top w:w="60" w:type="dxa"/>
+            <w:left w:w="60" w:type="dxa"/>
+            <w:bottom w:w="60" w:type="dxa"/>
+            <w:right w:w="60" w:type="dxa"/>
+          </w:tblCellMar>
+        </w:tblPrEx>
+        <w:trPr>
+          <w:tblCellSpacing w:w="0" w:type="dxa"/>
+        </w:trPr>
+        <w:tc>
+          <w:tcPr>
+            <w:tcW w:w="0" w:type="auto"/>
+            <w:vMerge w:val="continue"/>
+            <w:shd w:val="clear" w:color="auto" w:fill="FFFFFF"/>
+            <w:tcMar>
+              <w:top w:w="120" w:type="dxa"/>
+              <w:left w:w="160" w:type="dxa"/>
+              <w:bottom w:w="120" w:type="dxa"/>
+              <w:right w:w="160" w:type="dxa"/>
+            </w:tcMar>
+            <w:vAlign w:val="top"/>
+          </w:tcPr>
+          <w:p>
+            <w:pPr>
+              <w:rPr>
+                <w:rFonts w:hint="eastAsia" w:ascii="等线" w:hAnsi="等线" w:eastAsia="等线" w:cs="等线"/>
+                <w:i w:val="0"/>
+                <w:iCs w:val="0"/>
+                <w:caps w:val="0"/>
+                <w:color w:val="191919"/>
+                <w:spacing w:val="0"/>
+                <w:sz w:val="32"/>
+                <w:szCs w:val="32"/>
+              </w:rPr>
+            </w:pPr>
+          </w:p>
+        </w:tc>
+        <w:tc>
+          <w:tcPr>
+            <w:tcW w:w="0" w:type="auto"/>
+            <w:shd w:val="clear" w:color="auto" w:fill="FFFFFF"/>
+            <w:tcMar>
+              <w:top w:w="120" w:type="dxa"/>
+              <w:left w:w="160" w:type="dxa"/>
+              <w:bottom w:w="120" w:type="dxa"/>
+              <w:right w:w="160" w:type="dxa"/>
+            </w:tcMar>
+            <w:vAlign w:val="top"/>
+          </w:tcPr>
+          <w:p>
+            <w:pPr>
+              <w:pStyle w:val="6"/>
+              <w:keepNext w:val="0"/>
+              <w:keepLines w:val="0"/>
+              <w:widowControl/>
+              <w:suppressLineNumbers w:val="0"/>
+              <w:pBdr>
+                <w:top w:val="none" w:color="auto" w:sz="0" w:space="0"/>
+                <w:left w:val="none" w:color="auto" w:sz="0" w:space="0"/>
+                <w:bottom w:val="none" w:color="auto" w:sz="0" w:space="0"/>
+                <w:right w:val="none" w:color="auto" w:sz="0" w:space="0"/>
+              </w:pBdr>
+              <w:spacing w:before="0" w:beforeAutospacing="0" w:after="0" w:afterAutospacing="0" w:line="180" w:lineRule="atLeast"/>
+              <w:ind w:left="0" w:right="0"/>
+              <w:rPr>
+                <w:rFonts w:hint="eastAsia" w:ascii="等线" w:hAnsi="等线" w:eastAsia="等线" w:cs="等线"/>
+                <w:color w:val="191919"/>
+                <w:sz w:val="32"/>
+                <w:szCs w:val="32"/>
+              </w:rPr>
+            </w:pPr>
+            <w:r>
+              <w:rPr>
+                <w:rFonts w:hint="eastAsia" w:ascii="等线" w:hAnsi="等线" w:eastAsia="等线" w:cs="等线"/>
+                <w:i w:val="0"/>
+                <w:iCs w:val="0"/>
+                <w:caps w:val="0"/>
+                <w:color w:val="191919"/>
+                <w:spacing w:val="0"/>
+                <w:sz w:val="32"/>
+                <w:szCs w:val="32"/>
+              </w:rPr>
+              <w:t>$oc/devices/{device_id}/sys/gateway/sub_devices/properties/report</w:t>
+            </w:r>
+          </w:p>
+        </w:tc>
+        <w:tc>
+          <w:tcPr>
+            <w:tcW w:w="0" w:type="auto"/>
+            <w:shd w:val="clear" w:color="auto" w:fill="FFFFFF"/>
+            <w:tcMar>
+              <w:top w:w="120" w:type="dxa"/>
+              <w:left w:w="160" w:type="dxa"/>
+              <w:bottom w:w="120" w:type="dxa"/>
+              <w:right w:w="160" w:type="dxa"/>
+            </w:tcMar>
+            <w:vAlign w:val="top"/>
+          </w:tcPr>
+          <w:p>
+            <w:pPr>
+              <w:pStyle w:val="6"/>
+              <w:keepNext w:val="0"/>
+              <w:keepLines w:val="0"/>
+              <w:widowControl/>
+              <w:suppressLineNumbers w:val="0"/>
+              <w:pBdr>
+                <w:top w:val="none" w:color="auto" w:sz="0" w:space="0"/>
+                <w:left w:val="none" w:color="auto" w:sz="0" w:space="0"/>
+                <w:bottom w:val="none" w:color="auto" w:sz="0" w:space="0"/>
+                <w:right w:val="none" w:color="auto" w:sz="0" w:space="0"/>
+              </w:pBdr>
+              <w:spacing w:before="0" w:beforeAutospacing="0" w:after="0" w:afterAutospacing="0" w:line="180" w:lineRule="atLeast"/>
+              <w:ind w:left="0" w:right="0"/>
+              <w:rPr>
+                <w:rFonts w:hint="eastAsia" w:ascii="等线" w:hAnsi="等线" w:eastAsia="等线" w:cs="等线"/>
+                <w:color w:val="191919"/>
+                <w:sz w:val="32"/>
+                <w:szCs w:val="32"/>
+              </w:rPr>
+            </w:pPr>
+            <w:r>
+              <w:rPr>
+                <w:rFonts w:hint="eastAsia" w:ascii="等线" w:hAnsi="等线" w:eastAsia="等线" w:cs="等线"/>
+                <w:i w:val="0"/>
+                <w:iCs w:val="0"/>
+                <w:caps w:val="0"/>
+                <w:color w:val="191919"/>
+                <w:spacing w:val="0"/>
+                <w:sz w:val="32"/>
+                <w:szCs w:val="32"/>
+              </w:rPr>
+              <w:t>设备</w:t>
+            </w:r>
+          </w:p>
+        </w:tc>
+        <w:tc>
+          <w:tcPr>
+            <w:tcW w:w="0" w:type="auto"/>
+            <w:shd w:val="clear" w:color="auto" w:fill="FFFFFF"/>
+            <w:tcMar>
+              <w:top w:w="120" w:type="dxa"/>
+              <w:left w:w="160" w:type="dxa"/>
+              <w:bottom w:w="120" w:type="dxa"/>
+              <w:right w:w="160" w:type="dxa"/>
+            </w:tcMar>
+            <w:vAlign w:val="top"/>
+          </w:tcPr>
+          <w:p>
+            <w:pPr>
+              <w:pStyle w:val="6"/>
+              <w:keepNext w:val="0"/>
+              <w:keepLines w:val="0"/>
+              <w:widowControl/>
+              <w:suppressLineNumbers w:val="0"/>
+              <w:pBdr>
+                <w:top w:val="none" w:color="auto" w:sz="0" w:space="0"/>
+                <w:left w:val="none" w:color="auto" w:sz="0" w:space="0"/>
+                <w:bottom w:val="none" w:color="auto" w:sz="0" w:space="0"/>
+                <w:right w:val="none" w:color="auto" w:sz="0" w:space="0"/>
+              </w:pBdr>
+              <w:spacing w:before="0" w:beforeAutospacing="0" w:after="0" w:afterAutospacing="0" w:line="180" w:lineRule="atLeast"/>
+              <w:ind w:left="0" w:right="0"/>
+              <w:rPr>
+                <w:rFonts w:hint="eastAsia" w:ascii="等线" w:hAnsi="等线" w:eastAsia="等线" w:cs="等线"/>
+                <w:color w:val="191919"/>
+                <w:sz w:val="32"/>
+                <w:szCs w:val="32"/>
+              </w:rPr>
+            </w:pPr>
+            <w:r>
+              <w:rPr>
+                <w:rFonts w:hint="eastAsia" w:ascii="等线" w:hAnsi="等线" w:eastAsia="等线" w:cs="等线"/>
+                <w:i w:val="0"/>
+                <w:iCs w:val="0"/>
+                <w:caps w:val="0"/>
+                <w:color w:val="191919"/>
+                <w:spacing w:val="0"/>
+                <w:sz w:val="32"/>
+                <w:szCs w:val="32"/>
+              </w:rPr>
+              <w:t>平台</w:t>
+            </w:r>
+          </w:p>
+        </w:tc>
+        <w:tc>
+          <w:tcPr>
+            <w:tcW w:w="0" w:type="auto"/>
+            <w:shd w:val="clear" w:color="auto" w:fill="FFFFFF"/>
+            <w:tcMar>
+              <w:top w:w="120" w:type="dxa"/>
+              <w:left w:w="160" w:type="dxa"/>
+              <w:bottom w:w="120" w:type="dxa"/>
+              <w:right w:w="160" w:type="dxa"/>
+            </w:tcMar>
+            <w:vAlign w:val="top"/>
+          </w:tcPr>
+          <w:p>
+            <w:pPr>
+              <w:pStyle w:val="6"/>
+              <w:keepNext w:val="0"/>
+              <w:keepLines w:val="0"/>
+              <w:widowControl/>
+              <w:suppressLineNumbers w:val="0"/>
+              <w:pBdr>
+                <w:top w:val="none" w:color="auto" w:sz="0" w:space="0"/>
+                <w:left w:val="none" w:color="auto" w:sz="0" w:space="0"/>
+                <w:bottom w:val="none" w:color="auto" w:sz="0" w:space="0"/>
+                <w:right w:val="none" w:color="auto" w:sz="0" w:space="0"/>
+              </w:pBdr>
+              <w:spacing w:before="0" w:beforeAutospacing="0" w:after="0" w:afterAutospacing="0" w:line="180" w:lineRule="atLeast"/>
+              <w:ind w:left="0" w:right="0"/>
+              <w:rPr>
+                <w:rFonts w:hint="eastAsia" w:ascii="等线" w:hAnsi="等线" w:eastAsia="等线" w:cs="等线"/>
+                <w:color w:val="191919"/>
+                <w:sz w:val="32"/>
+                <w:szCs w:val="32"/>
+              </w:rPr>
+            </w:pPr>
+            <w:r>
+              <w:rPr>
+                <w:rFonts w:hint="eastAsia" w:ascii="等线" w:hAnsi="等线" w:eastAsia="等线" w:cs="等线"/>
+                <w:i w:val="0"/>
+                <w:iCs w:val="0"/>
+                <w:caps w:val="0"/>
+                <w:color w:val="1476FF"/>
+                <w:spacing w:val="0"/>
+                <w:sz w:val="32"/>
+                <w:szCs w:val="32"/>
+                <w:u w:val="none"/>
+              </w:rPr>
+              <w:fldChar w:fldCharType="begin"/>
+            </w:r>
+            <w:r>
+              <w:rPr>
+                <w:rFonts w:hint="eastAsia" w:ascii="等线" w:hAnsi="等线" w:eastAsia="等线" w:cs="等线"/>
+                <w:i w:val="0"/>
+                <w:iCs w:val="0"/>
+                <w:caps w:val="0"/>
+                <w:color w:val="1476FF"/>
+                <w:spacing w:val="0"/>
+                <w:sz w:val="32"/>
+                <w:szCs w:val="32"/>
+                <w:u w:val="none"/>
+              </w:rPr>
+              <w:instrText xml:space="preserve"> HYPERLINK "https://support.huaweicloud.com/api-iothub/iot_06_v5_3006.html" \l "ZH-CN_TOPIC_0000002033145934" </w:instrText>
+            </w:r>
+            <w:r>
+              <w:rPr>
+                <w:rFonts w:hint="eastAsia" w:ascii="等线" w:hAnsi="等线" w:eastAsia="等线" w:cs="等线"/>
+                <w:i w:val="0"/>
+                <w:iCs w:val="0"/>
+                <w:caps w:val="0"/>
+                <w:color w:val="1476FF"/>
+                <w:spacing w:val="0"/>
+                <w:sz w:val="32"/>
+                <w:szCs w:val="32"/>
+                <w:u w:val="none"/>
+              </w:rPr>
+              <w:fldChar w:fldCharType="separate"/>
+            </w:r>
+            <w:r>
+              <w:rPr>
+                <w:rStyle w:val="10"/>
+                <w:rFonts w:hint="eastAsia" w:ascii="等线" w:hAnsi="等线" w:eastAsia="等线" w:cs="等线"/>
+                <w:i w:val="0"/>
+                <w:iCs w:val="0"/>
+                <w:caps w:val="0"/>
+                <w:color w:val="1476FF"/>
+                <w:spacing w:val="0"/>
+                <w:sz w:val="32"/>
+                <w:szCs w:val="32"/>
+                <w:u w:val="none"/>
+              </w:rPr>
+              <w:t>网关批量上报属性</w:t>
+            </w:r>
+            <w:r>
+              <w:rPr>
+                <w:rFonts w:hint="eastAsia" w:ascii="等线" w:hAnsi="等线" w:eastAsia="等线" w:cs="等线"/>
+                <w:i w:val="0"/>
+                <w:iCs w:val="0"/>
+                <w:caps w:val="0"/>
+                <w:color w:val="1476FF"/>
+                <w:spacing w:val="0"/>
+                <w:sz w:val="32"/>
+                <w:szCs w:val="32"/>
+                <w:u w:val="none"/>
+              </w:rPr>
+              <w:fldChar w:fldCharType="end"/>
+            </w:r>
+          </w:p>
+        </w:tc>
+      </w:tr>
+      <w:tr>
+        <w:tblPrEx>
+          <w:tblBorders>
+            <w:top w:val="outset" w:color="EBEBEB" w:sz="6" w:space="0"/>
+            <w:left w:val="outset" w:color="EBEBEB" w:sz="6" w:space="0"/>
+            <w:bottom w:val="outset" w:color="EBEBEB" w:sz="6" w:space="0"/>
+            <w:right w:val="outset" w:color="EBEBEB" w:sz="6" w:space="0"/>
+            <w:insideH w:val="outset" w:color="auto" w:sz="6" w:space="0"/>
+            <w:insideV w:val="outset" w:color="auto" w:sz="6" w:space="0"/>
+          </w:tblBorders>
+          <w:tblCellMar>
+            <w:top w:w="60" w:type="dxa"/>
+            <w:left w:w="60" w:type="dxa"/>
+            <w:bottom w:w="60" w:type="dxa"/>
+            <w:right w:w="60" w:type="dxa"/>
+          </w:tblCellMar>
+        </w:tblPrEx>
+        <w:trPr>
+          <w:tblCellSpacing w:w="0" w:type="dxa"/>
+        </w:trPr>
+        <w:tc>
+          <w:tcPr>
+            <w:tcW w:w="0" w:type="auto"/>
+            <w:vMerge w:val="continue"/>
+            <w:shd w:val="clear" w:color="auto" w:fill="FFFFFF"/>
+            <w:tcMar>
+              <w:top w:w="120" w:type="dxa"/>
+              <w:left w:w="160" w:type="dxa"/>
+              <w:bottom w:w="120" w:type="dxa"/>
+              <w:right w:w="160" w:type="dxa"/>
+            </w:tcMar>
+            <w:vAlign w:val="top"/>
+          </w:tcPr>
+          <w:p>
+            <w:pPr>
+              <w:rPr>
+                <w:rFonts w:hint="eastAsia" w:ascii="等线" w:hAnsi="等线" w:eastAsia="等线" w:cs="等线"/>
+                <w:i w:val="0"/>
+                <w:iCs w:val="0"/>
+                <w:caps w:val="0"/>
+                <w:color w:val="191919"/>
+                <w:spacing w:val="0"/>
+                <w:sz w:val="32"/>
+                <w:szCs w:val="32"/>
+              </w:rPr>
+            </w:pPr>
+          </w:p>
+        </w:tc>
+        <w:tc>
+          <w:tcPr>
+            <w:tcW w:w="0" w:type="auto"/>
+            <w:shd w:val="clear" w:color="auto" w:fill="FFFFFF"/>
+            <w:tcMar>
+              <w:top w:w="120" w:type="dxa"/>
+              <w:left w:w="160" w:type="dxa"/>
+              <w:bottom w:w="120" w:type="dxa"/>
+              <w:right w:w="160" w:type="dxa"/>
+            </w:tcMar>
+            <w:vAlign w:val="top"/>
+          </w:tcPr>
+          <w:p>
+            <w:pPr>
+              <w:pStyle w:val="6"/>
+              <w:keepNext w:val="0"/>
+              <w:keepLines w:val="0"/>
+              <w:widowControl/>
+              <w:suppressLineNumbers w:val="0"/>
+              <w:pBdr>
+                <w:top w:val="none" w:color="auto" w:sz="0" w:space="0"/>
+                <w:left w:val="none" w:color="auto" w:sz="0" w:space="0"/>
+                <w:bottom w:val="none" w:color="auto" w:sz="0" w:space="0"/>
+                <w:right w:val="none" w:color="auto" w:sz="0" w:space="0"/>
+              </w:pBdr>
+              <w:spacing w:before="0" w:beforeAutospacing="0" w:after="0" w:afterAutospacing="0" w:line="180" w:lineRule="atLeast"/>
+              <w:ind w:left="0" w:right="0"/>
+              <w:rPr>
+                <w:rFonts w:hint="eastAsia" w:ascii="等线" w:hAnsi="等线" w:eastAsia="等线" w:cs="等线"/>
+                <w:color w:val="191919"/>
+                <w:sz w:val="32"/>
+                <w:szCs w:val="32"/>
+              </w:rPr>
+            </w:pPr>
+            <w:r>
+              <w:rPr>
+                <w:rFonts w:hint="eastAsia" w:ascii="等线" w:hAnsi="等线" w:eastAsia="等线" w:cs="等线"/>
+                <w:i w:val="0"/>
+                <w:iCs w:val="0"/>
+                <w:caps w:val="0"/>
+                <w:color w:val="191919"/>
+                <w:spacing w:val="0"/>
+                <w:sz w:val="32"/>
+                <w:szCs w:val="32"/>
+              </w:rPr>
+              <w:t>$oc/devices/{device_id}/sys/properties/set/request_id={request_id}</w:t>
+            </w:r>
+          </w:p>
+        </w:tc>
+        <w:tc>
+          <w:tcPr>
+            <w:tcW w:w="0" w:type="auto"/>
+            <w:shd w:val="clear" w:color="auto" w:fill="FFFFFF"/>
+            <w:tcMar>
+              <w:top w:w="120" w:type="dxa"/>
+              <w:left w:w="160" w:type="dxa"/>
+              <w:bottom w:w="120" w:type="dxa"/>
+              <w:right w:w="160" w:type="dxa"/>
+            </w:tcMar>
+            <w:vAlign w:val="top"/>
+          </w:tcPr>
+          <w:p>
+            <w:pPr>
+              <w:pStyle w:val="6"/>
+              <w:keepNext w:val="0"/>
+              <w:keepLines w:val="0"/>
+              <w:widowControl/>
+              <w:suppressLineNumbers w:val="0"/>
+              <w:pBdr>
+                <w:top w:val="none" w:color="auto" w:sz="0" w:space="0"/>
+                <w:left w:val="none" w:color="auto" w:sz="0" w:space="0"/>
+                <w:bottom w:val="none" w:color="auto" w:sz="0" w:space="0"/>
+                <w:right w:val="none" w:color="auto" w:sz="0" w:space="0"/>
+              </w:pBdr>
+              <w:spacing w:before="0" w:beforeAutospacing="0" w:after="0" w:afterAutospacing="0" w:line="180" w:lineRule="atLeast"/>
+              <w:ind w:left="0" w:right="0"/>
+              <w:rPr>
+                <w:rFonts w:hint="eastAsia" w:ascii="等线" w:hAnsi="等线" w:eastAsia="等线" w:cs="等线"/>
+                <w:color w:val="191919"/>
+                <w:sz w:val="32"/>
+                <w:szCs w:val="32"/>
+              </w:rPr>
+            </w:pPr>
+            <w:r>
+              <w:rPr>
+                <w:rFonts w:hint="eastAsia" w:ascii="等线" w:hAnsi="等线" w:eastAsia="等线" w:cs="等线"/>
+                <w:i w:val="0"/>
+                <w:iCs w:val="0"/>
+                <w:caps w:val="0"/>
+                <w:color w:val="191919"/>
+                <w:spacing w:val="0"/>
+                <w:sz w:val="32"/>
+                <w:szCs w:val="32"/>
+              </w:rPr>
+              <w:t>平台</w:t>
+            </w:r>
+          </w:p>
+        </w:tc>
+        <w:tc>
+          <w:tcPr>
+            <w:tcW w:w="0" w:type="auto"/>
+            <w:shd w:val="clear" w:color="auto" w:fill="FFFFFF"/>
+            <w:tcMar>
+              <w:top w:w="120" w:type="dxa"/>
+              <w:left w:w="160" w:type="dxa"/>
+              <w:bottom w:w="120" w:type="dxa"/>
+              <w:right w:w="160" w:type="dxa"/>
+            </w:tcMar>
+            <w:vAlign w:val="top"/>
+          </w:tcPr>
+          <w:p>
+            <w:pPr>
+              <w:pStyle w:val="6"/>
+              <w:keepNext w:val="0"/>
+              <w:keepLines w:val="0"/>
+              <w:widowControl/>
+              <w:suppressLineNumbers w:val="0"/>
+              <w:pBdr>
+                <w:top w:val="none" w:color="auto" w:sz="0" w:space="0"/>
+                <w:left w:val="none" w:color="auto" w:sz="0" w:space="0"/>
+                <w:bottom w:val="none" w:color="auto" w:sz="0" w:space="0"/>
+                <w:right w:val="none" w:color="auto" w:sz="0" w:space="0"/>
+              </w:pBdr>
+              <w:spacing w:before="0" w:beforeAutospacing="0" w:after="0" w:afterAutospacing="0" w:line="180" w:lineRule="atLeast"/>
+              <w:ind w:left="0" w:right="0"/>
+              <w:rPr>
+                <w:rFonts w:hint="eastAsia" w:ascii="等线" w:hAnsi="等线" w:eastAsia="等线" w:cs="等线"/>
+                <w:color w:val="191919"/>
+                <w:sz w:val="32"/>
+                <w:szCs w:val="32"/>
+              </w:rPr>
+            </w:pPr>
+            <w:r>
+              <w:rPr>
+                <w:rFonts w:hint="eastAsia" w:ascii="等线" w:hAnsi="等线" w:eastAsia="等线" w:cs="等线"/>
+                <w:i w:val="0"/>
+                <w:iCs w:val="0"/>
+                <w:caps w:val="0"/>
+                <w:color w:val="191919"/>
+                <w:spacing w:val="0"/>
+                <w:sz w:val="32"/>
+                <w:szCs w:val="32"/>
+              </w:rPr>
+              <w:t>设备</w:t>
+            </w:r>
+          </w:p>
+        </w:tc>
+        <w:tc>
+          <w:tcPr>
+            <w:tcW w:w="0" w:type="auto"/>
+            <w:shd w:val="clear" w:color="auto" w:fill="FFFFFF"/>
+            <w:tcMar>
+              <w:top w:w="120" w:type="dxa"/>
+              <w:left w:w="160" w:type="dxa"/>
+              <w:bottom w:w="120" w:type="dxa"/>
+              <w:right w:w="160" w:type="dxa"/>
+            </w:tcMar>
+            <w:vAlign w:val="top"/>
+          </w:tcPr>
+          <w:p>
+            <w:pPr>
+              <w:pStyle w:val="6"/>
+              <w:keepNext w:val="0"/>
+              <w:keepLines w:val="0"/>
+              <w:widowControl/>
+              <w:suppressLineNumbers w:val="0"/>
+              <w:pBdr>
+                <w:top w:val="none" w:color="auto" w:sz="0" w:space="0"/>
+                <w:left w:val="none" w:color="auto" w:sz="0" w:space="0"/>
+                <w:bottom w:val="none" w:color="auto" w:sz="0" w:space="0"/>
+                <w:right w:val="none" w:color="auto" w:sz="0" w:space="0"/>
+              </w:pBdr>
+              <w:spacing w:before="0" w:beforeAutospacing="0" w:after="0" w:afterAutospacing="0" w:line="180" w:lineRule="atLeast"/>
+              <w:ind w:left="0" w:right="0"/>
+              <w:rPr>
+                <w:rFonts w:hint="eastAsia" w:ascii="等线" w:hAnsi="等线" w:eastAsia="等线" w:cs="等线"/>
+                <w:color w:val="191919"/>
+                <w:sz w:val="32"/>
+                <w:szCs w:val="32"/>
+              </w:rPr>
+            </w:pPr>
+            <w:r>
+              <w:rPr>
+                <w:rFonts w:hint="eastAsia" w:ascii="等线" w:hAnsi="等线" w:eastAsia="等线" w:cs="等线"/>
+                <w:i w:val="0"/>
+                <w:iCs w:val="0"/>
+                <w:caps w:val="0"/>
+                <w:color w:val="1476FF"/>
+                <w:spacing w:val="0"/>
+                <w:sz w:val="32"/>
+                <w:szCs w:val="32"/>
+                <w:u w:val="none"/>
+              </w:rPr>
+              <w:fldChar w:fldCharType="begin"/>
+            </w:r>
+            <w:r>
+              <w:rPr>
+                <w:rFonts w:hint="eastAsia" w:ascii="等线" w:hAnsi="等线" w:eastAsia="等线" w:cs="等线"/>
+                <w:i w:val="0"/>
+                <w:iCs w:val="0"/>
+                <w:caps w:val="0"/>
+                <w:color w:val="1476FF"/>
+                <w:spacing w:val="0"/>
+                <w:sz w:val="32"/>
+                <w:szCs w:val="32"/>
+                <w:u w:val="none"/>
+              </w:rPr>
+              <w:instrText xml:space="preserve"> HYPERLINK "https://support.huaweicloud.com/api-iothub/iot_06_v5_3008.html" \l "ZH-CN_TOPIC_0000002033304310" </w:instrText>
+            </w:r>
+            <w:r>
+              <w:rPr>
+                <w:rFonts w:hint="eastAsia" w:ascii="等线" w:hAnsi="等线" w:eastAsia="等线" w:cs="等线"/>
+                <w:i w:val="0"/>
+                <w:iCs w:val="0"/>
+                <w:caps w:val="0"/>
+                <w:color w:val="1476FF"/>
+                <w:spacing w:val="0"/>
+                <w:sz w:val="32"/>
+                <w:szCs w:val="32"/>
+                <w:u w:val="none"/>
+              </w:rPr>
+              <w:fldChar w:fldCharType="separate"/>
+            </w:r>
+            <w:r>
+              <w:rPr>
+                <w:rStyle w:val="10"/>
+                <w:rFonts w:hint="eastAsia" w:ascii="等线" w:hAnsi="等线" w:eastAsia="等线" w:cs="等线"/>
+                <w:i w:val="0"/>
+                <w:iCs w:val="0"/>
+                <w:caps w:val="0"/>
+                <w:color w:val="1476FF"/>
+                <w:spacing w:val="0"/>
+                <w:sz w:val="32"/>
+                <w:szCs w:val="32"/>
+                <w:u w:val="none"/>
+              </w:rPr>
+              <w:t>平台设置设备属性</w:t>
             </w:r>
             <w:r>
               <w:rPr>
@@ -19328,7 +20307,7 @@
                 <w:sz w:val="32"/>
                 <w:szCs w:val="32"/>
               </w:rPr>
-              <w:t>$oc/devices/{device_id}/sys/gateway/sub_devices/properties/report</w:t>
+              <w:t>$oc/devices/{device_id}/sys/properties/set/response/request_id={request_id}</w:t>
             </w:r>
           </w:p>
         </w:tc>
@@ -19490,7 +20469,7 @@
                 <w:szCs w:val="32"/>
                 <w:u w:val="none"/>
               </w:rPr>
-              <w:instrText xml:space="preserve"> HYPERLINK "https://support.huaweicloud.com/api-iothub/iot_06_v5_3006.html" \l "ZH-CN_TOPIC_0000002033145934" </w:instrText>
+              <w:instrText xml:space="preserve"> HYPERLINK "https://support.huaweicloud.com/api-iothub/iot_06_v5_3008.html" \l "ZH-CN_TOPIC_0000002033304310__zh-cn_topic_0000001476455145_zh-cn_topic_0208194429_section98871406444" </w:instrText>
             </w:r>
             <w:r>
               <w:rPr>
@@ -19519,7 +20498,7 @@
                 <w:szCs w:val="32"/>
                 <w:u w:val="none"/>
               </w:rPr>
-              <w:t>网关批量上报属性</w:t>
+              <w:t>属性设置的响应结果</w:t>
             </w:r>
             <w:r>
               <w:rPr>
@@ -19632,7 +20611,7 @@
                 <w:sz w:val="32"/>
                 <w:szCs w:val="32"/>
               </w:rPr>
-              <w:t>$oc/devices/{device_id}/sys/properties/set/request_id={request_id}</w:t>
+              <w:t>$oc/devices/{device_id}/sys/properties/get/request_id={request_id}</w:t>
             </w:r>
           </w:p>
         </w:tc>
@@ -19794,7 +20773,7 @@
                 <w:szCs w:val="32"/>
                 <w:u w:val="none"/>
               </w:rPr>
-              <w:instrText xml:space="preserve"> HYPERLINK "https://support.huaweicloud.com/api-iothub/iot_06_v5_3008.html" \l "ZH-CN_TOPIC_0000002033304310" </w:instrText>
+              <w:instrText xml:space="preserve"> HYPERLINK "https://support.huaweicloud.com/api-iothub/iot_06_v5_3011.html" \l "ZH-CN_TOPIC_0000002069345285" </w:instrText>
             </w:r>
             <w:r>
               <w:rPr>
@@ -19823,7 +20802,7 @@
                 <w:szCs w:val="32"/>
                 <w:u w:val="none"/>
               </w:rPr>
-              <w:t>平台设置设备属性</w:t>
+              <w:t>平台查询设备属性</w:t>
             </w:r>
             <w:r>
               <w:rPr>
@@ -19936,7 +20915,7 @@
                 <w:sz w:val="32"/>
                 <w:szCs w:val="32"/>
               </w:rPr>
-              <w:t>$oc/devices/{device_id}/sys/properties/set/response/request_id={request_id}</w:t>
+              <w:t>$oc/devices/{device_id}/sys/properties/get/response/request_id={request_id}</w:t>
             </w:r>
           </w:p>
         </w:tc>
@@ -20098,7 +21077,7 @@
                 <w:szCs w:val="32"/>
                 <w:u w:val="none"/>
               </w:rPr>
-              <w:instrText xml:space="preserve"> HYPERLINK "https://support.huaweicloud.com/api-iothub/iot_06_v5_3008.html" \l "ZH-CN_TOPIC_0000002033304310__zh-cn_topic_0000001476455145_zh-cn_topic_0208194429_section98871406444" </w:instrText>
+              <w:instrText xml:space="preserve"> HYPERLINK "https://support.huaweicloud.com/api-iothub/iot_06_v5_3011.html" \l "ZH-CN_TOPIC_0000002069345285__zh-cn_topic_0000001476614913_zh-cn_topic_0208194430_section98871406444" </w:instrText>
             </w:r>
             <w:r>
               <w:rPr>
@@ -20127,7 +21106,7 @@
                 <w:szCs w:val="32"/>
                 <w:u w:val="none"/>
               </w:rPr>
-              <w:t>属性设置的响应结果</w:t>
+              <w:t>属性查询响应结果</w:t>
             </w:r>
             <w:r>
               <w:rPr>
@@ -20240,7 +21219,7 @@
                 <w:sz w:val="32"/>
                 <w:szCs w:val="32"/>
               </w:rPr>
-              <w:t>$oc/devices/{device_id}/sys/properties/get/request_id={request_id}</w:t>
+              <w:t>$oc/devices/{device_id}/sys/shadow/get/request_id={request_id}</w:t>
             </w:r>
           </w:p>
         </w:tc>
@@ -20289,7 +21268,7 @@
                 <w:sz w:val="32"/>
                 <w:szCs w:val="32"/>
               </w:rPr>
-              <w:t>平台</w:t>
+              <w:t>设备</w:t>
             </w:r>
           </w:p>
         </w:tc>
@@ -20338,7 +21317,7 @@
                 <w:sz w:val="32"/>
                 <w:szCs w:val="32"/>
               </w:rPr>
-              <w:t>设备</w:t>
+              <w:t>平台</w:t>
             </w:r>
           </w:p>
         </w:tc>
@@ -20402,7 +21381,7 @@
                 <w:szCs w:val="32"/>
                 <w:u w:val="none"/>
               </w:rPr>
-              <w:instrText xml:space="preserve"> HYPERLINK "https://support.huaweicloud.com/api-iothub/iot_06_v5_3011.html" \l "ZH-CN_TOPIC_0000002069345285" </w:instrText>
+              <w:instrText xml:space="preserve"> HYPERLINK "https://support.huaweicloud.com/api-iothub/iot_06_v5_3012.html" \l "ZH-CN_TOPIC_0000002069223925" </w:instrText>
             </w:r>
             <w:r>
               <w:rPr>
@@ -20431,7 +21410,7 @@
                 <w:szCs w:val="32"/>
                 <w:u w:val="none"/>
               </w:rPr>
-              <w:t>平台查询设备属性</w:t>
+              <w:t>设备侧主动获取平台的设备影子数据</w:t>
             </w:r>
             <w:r>
               <w:rPr>
@@ -20460,615 +21439,6 @@
             <w:insideH w:val="outset" w:color="auto" w:sz="6" w:space="0"/>
             <w:insideV w:val="outset" w:color="auto" w:sz="6" w:space="0"/>
           </w:tblBorders>
-          <w:shd w:val="clear" w:color="auto" w:fill="FFFFFF"/>
-          <w:tblCellMar>
-            <w:top w:w="60" w:type="dxa"/>
-            <w:left w:w="60" w:type="dxa"/>
-            <w:bottom w:w="60" w:type="dxa"/>
-            <w:right w:w="60" w:type="dxa"/>
-          </w:tblCellMar>
-        </w:tblPrEx>
-        <w:trPr>
-          <w:tblCellSpacing w:w="0" w:type="dxa"/>
-        </w:trPr>
-        <w:tc>
-          <w:tcPr>
-            <w:tcW w:w="0" w:type="auto"/>
-            <w:vMerge w:val="continue"/>
-            <w:shd w:val="clear" w:color="auto" w:fill="FFFFFF"/>
-            <w:tcMar>
-              <w:top w:w="120" w:type="dxa"/>
-              <w:left w:w="160" w:type="dxa"/>
-              <w:bottom w:w="120" w:type="dxa"/>
-              <w:right w:w="160" w:type="dxa"/>
-            </w:tcMar>
-            <w:vAlign w:val="top"/>
-          </w:tcPr>
-          <w:p>
-            <w:pPr>
-              <w:rPr>
-                <w:rFonts w:hint="eastAsia" w:ascii="等线" w:hAnsi="等线" w:eastAsia="等线" w:cs="等线"/>
-                <w:i w:val="0"/>
-                <w:iCs w:val="0"/>
-                <w:caps w:val="0"/>
-                <w:color w:val="191919"/>
-                <w:spacing w:val="0"/>
-                <w:sz w:val="32"/>
-                <w:szCs w:val="32"/>
-              </w:rPr>
-            </w:pPr>
-          </w:p>
-        </w:tc>
-        <w:tc>
-          <w:tcPr>
-            <w:tcW w:w="0" w:type="auto"/>
-            <w:shd w:val="clear" w:color="auto" w:fill="FFFFFF"/>
-            <w:tcMar>
-              <w:top w:w="120" w:type="dxa"/>
-              <w:left w:w="160" w:type="dxa"/>
-              <w:bottom w:w="120" w:type="dxa"/>
-              <w:right w:w="160" w:type="dxa"/>
-            </w:tcMar>
-            <w:vAlign w:val="top"/>
-          </w:tcPr>
-          <w:p>
-            <w:pPr>
-              <w:pStyle w:val="6"/>
-              <w:keepNext w:val="0"/>
-              <w:keepLines w:val="0"/>
-              <w:widowControl/>
-              <w:suppressLineNumbers w:val="0"/>
-              <w:pBdr>
-                <w:top w:val="none" w:color="auto" w:sz="0" w:space="0"/>
-                <w:left w:val="none" w:color="auto" w:sz="0" w:space="0"/>
-                <w:bottom w:val="none" w:color="auto" w:sz="0" w:space="0"/>
-                <w:right w:val="none" w:color="auto" w:sz="0" w:space="0"/>
-              </w:pBdr>
-              <w:spacing w:before="0" w:beforeAutospacing="0" w:after="0" w:afterAutospacing="0" w:line="180" w:lineRule="atLeast"/>
-              <w:ind w:left="0" w:right="0"/>
-              <w:rPr>
-                <w:rFonts w:hint="eastAsia" w:ascii="等线" w:hAnsi="等线" w:eastAsia="等线" w:cs="等线"/>
-                <w:color w:val="191919"/>
-                <w:sz w:val="32"/>
-                <w:szCs w:val="32"/>
-              </w:rPr>
-            </w:pPr>
-            <w:r>
-              <w:rPr>
-                <w:rFonts w:hint="eastAsia" w:ascii="等线" w:hAnsi="等线" w:eastAsia="等线" w:cs="等线"/>
-                <w:i w:val="0"/>
-                <w:iCs w:val="0"/>
-                <w:caps w:val="0"/>
-                <w:color w:val="191919"/>
-                <w:spacing w:val="0"/>
-                <w:sz w:val="32"/>
-                <w:szCs w:val="32"/>
-              </w:rPr>
-              <w:t>$oc/devices/{device_id}/sys/properties/get/response/request_id={request_id}</w:t>
-            </w:r>
-          </w:p>
-        </w:tc>
-        <w:tc>
-          <w:tcPr>
-            <w:tcW w:w="0" w:type="auto"/>
-            <w:shd w:val="clear" w:color="auto" w:fill="FFFFFF"/>
-            <w:tcMar>
-              <w:top w:w="120" w:type="dxa"/>
-              <w:left w:w="160" w:type="dxa"/>
-              <w:bottom w:w="120" w:type="dxa"/>
-              <w:right w:w="160" w:type="dxa"/>
-            </w:tcMar>
-            <w:vAlign w:val="top"/>
-          </w:tcPr>
-          <w:p>
-            <w:pPr>
-              <w:pStyle w:val="6"/>
-              <w:keepNext w:val="0"/>
-              <w:keepLines w:val="0"/>
-              <w:widowControl/>
-              <w:suppressLineNumbers w:val="0"/>
-              <w:pBdr>
-                <w:top w:val="none" w:color="auto" w:sz="0" w:space="0"/>
-                <w:left w:val="none" w:color="auto" w:sz="0" w:space="0"/>
-                <w:bottom w:val="none" w:color="auto" w:sz="0" w:space="0"/>
-                <w:right w:val="none" w:color="auto" w:sz="0" w:space="0"/>
-              </w:pBdr>
-              <w:spacing w:before="0" w:beforeAutospacing="0" w:after="0" w:afterAutospacing="0" w:line="180" w:lineRule="atLeast"/>
-              <w:ind w:left="0" w:right="0"/>
-              <w:rPr>
-                <w:rFonts w:hint="eastAsia" w:ascii="等线" w:hAnsi="等线" w:eastAsia="等线" w:cs="等线"/>
-                <w:color w:val="191919"/>
-                <w:sz w:val="32"/>
-                <w:szCs w:val="32"/>
-              </w:rPr>
-            </w:pPr>
-            <w:r>
-              <w:rPr>
-                <w:rFonts w:hint="eastAsia" w:ascii="等线" w:hAnsi="等线" w:eastAsia="等线" w:cs="等线"/>
-                <w:i w:val="0"/>
-                <w:iCs w:val="0"/>
-                <w:caps w:val="0"/>
-                <w:color w:val="191919"/>
-                <w:spacing w:val="0"/>
-                <w:sz w:val="32"/>
-                <w:szCs w:val="32"/>
-              </w:rPr>
-              <w:t>设备</w:t>
-            </w:r>
-          </w:p>
-        </w:tc>
-        <w:tc>
-          <w:tcPr>
-            <w:tcW w:w="0" w:type="auto"/>
-            <w:shd w:val="clear" w:color="auto" w:fill="FFFFFF"/>
-            <w:tcMar>
-              <w:top w:w="120" w:type="dxa"/>
-              <w:left w:w="160" w:type="dxa"/>
-              <w:bottom w:w="120" w:type="dxa"/>
-              <w:right w:w="160" w:type="dxa"/>
-            </w:tcMar>
-            <w:vAlign w:val="top"/>
-          </w:tcPr>
-          <w:p>
-            <w:pPr>
-              <w:pStyle w:val="6"/>
-              <w:keepNext w:val="0"/>
-              <w:keepLines w:val="0"/>
-              <w:widowControl/>
-              <w:suppressLineNumbers w:val="0"/>
-              <w:pBdr>
-                <w:top w:val="none" w:color="auto" w:sz="0" w:space="0"/>
-                <w:left w:val="none" w:color="auto" w:sz="0" w:space="0"/>
-                <w:bottom w:val="none" w:color="auto" w:sz="0" w:space="0"/>
-                <w:right w:val="none" w:color="auto" w:sz="0" w:space="0"/>
-              </w:pBdr>
-              <w:spacing w:before="0" w:beforeAutospacing="0" w:after="0" w:afterAutospacing="0" w:line="180" w:lineRule="atLeast"/>
-              <w:ind w:left="0" w:right="0"/>
-              <w:rPr>
-                <w:rFonts w:hint="eastAsia" w:ascii="等线" w:hAnsi="等线" w:eastAsia="等线" w:cs="等线"/>
-                <w:color w:val="191919"/>
-                <w:sz w:val="32"/>
-                <w:szCs w:val="32"/>
-              </w:rPr>
-            </w:pPr>
-            <w:r>
-              <w:rPr>
-                <w:rFonts w:hint="eastAsia" w:ascii="等线" w:hAnsi="等线" w:eastAsia="等线" w:cs="等线"/>
-                <w:i w:val="0"/>
-                <w:iCs w:val="0"/>
-                <w:caps w:val="0"/>
-                <w:color w:val="191919"/>
-                <w:spacing w:val="0"/>
-                <w:sz w:val="32"/>
-                <w:szCs w:val="32"/>
-              </w:rPr>
-              <w:t>平台</w:t>
-            </w:r>
-          </w:p>
-        </w:tc>
-        <w:tc>
-          <w:tcPr>
-            <w:tcW w:w="0" w:type="auto"/>
-            <w:shd w:val="clear" w:color="auto" w:fill="FFFFFF"/>
-            <w:tcMar>
-              <w:top w:w="120" w:type="dxa"/>
-              <w:left w:w="160" w:type="dxa"/>
-              <w:bottom w:w="120" w:type="dxa"/>
-              <w:right w:w="160" w:type="dxa"/>
-            </w:tcMar>
-            <w:vAlign w:val="top"/>
-          </w:tcPr>
-          <w:p>
-            <w:pPr>
-              <w:pStyle w:val="6"/>
-              <w:keepNext w:val="0"/>
-              <w:keepLines w:val="0"/>
-              <w:widowControl/>
-              <w:suppressLineNumbers w:val="0"/>
-              <w:pBdr>
-                <w:top w:val="none" w:color="auto" w:sz="0" w:space="0"/>
-                <w:left w:val="none" w:color="auto" w:sz="0" w:space="0"/>
-                <w:bottom w:val="none" w:color="auto" w:sz="0" w:space="0"/>
-                <w:right w:val="none" w:color="auto" w:sz="0" w:space="0"/>
-              </w:pBdr>
-              <w:spacing w:before="0" w:beforeAutospacing="0" w:after="0" w:afterAutospacing="0" w:line="180" w:lineRule="atLeast"/>
-              <w:ind w:left="0" w:right="0"/>
-              <w:rPr>
-                <w:rFonts w:hint="eastAsia" w:ascii="等线" w:hAnsi="等线" w:eastAsia="等线" w:cs="等线"/>
-                <w:color w:val="191919"/>
-                <w:sz w:val="32"/>
-                <w:szCs w:val="32"/>
-              </w:rPr>
-            </w:pPr>
-            <w:r>
-              <w:rPr>
-                <w:rFonts w:hint="eastAsia" w:ascii="等线" w:hAnsi="等线" w:eastAsia="等线" w:cs="等线"/>
-                <w:i w:val="0"/>
-                <w:iCs w:val="0"/>
-                <w:caps w:val="0"/>
-                <w:color w:val="1476FF"/>
-                <w:spacing w:val="0"/>
-                <w:sz w:val="32"/>
-                <w:szCs w:val="32"/>
-                <w:u w:val="none"/>
-              </w:rPr>
-              <w:fldChar w:fldCharType="begin"/>
-            </w:r>
-            <w:r>
-              <w:rPr>
-                <w:rFonts w:hint="eastAsia" w:ascii="等线" w:hAnsi="等线" w:eastAsia="等线" w:cs="等线"/>
-                <w:i w:val="0"/>
-                <w:iCs w:val="0"/>
-                <w:caps w:val="0"/>
-                <w:color w:val="1476FF"/>
-                <w:spacing w:val="0"/>
-                <w:sz w:val="32"/>
-                <w:szCs w:val="32"/>
-                <w:u w:val="none"/>
-              </w:rPr>
-              <w:instrText xml:space="preserve"> HYPERLINK "https://support.huaweicloud.com/api-iothub/iot_06_v5_3011.html" \l "ZH-CN_TOPIC_0000002069345285__zh-cn_topic_0000001476614913_zh-cn_topic_0208194430_section98871406444" </w:instrText>
-            </w:r>
-            <w:r>
-              <w:rPr>
-                <w:rFonts w:hint="eastAsia" w:ascii="等线" w:hAnsi="等线" w:eastAsia="等线" w:cs="等线"/>
-                <w:i w:val="0"/>
-                <w:iCs w:val="0"/>
-                <w:caps w:val="0"/>
-                <w:color w:val="1476FF"/>
-                <w:spacing w:val="0"/>
-                <w:sz w:val="32"/>
-                <w:szCs w:val="32"/>
-                <w:u w:val="none"/>
-              </w:rPr>
-              <w:fldChar w:fldCharType="separate"/>
-            </w:r>
-            <w:r>
-              <w:rPr>
-                <w:rStyle w:val="10"/>
-                <w:rFonts w:hint="eastAsia" w:ascii="等线" w:hAnsi="等线" w:eastAsia="等线" w:cs="等线"/>
-                <w:i w:val="0"/>
-                <w:iCs w:val="0"/>
-                <w:caps w:val="0"/>
-                <w:color w:val="1476FF"/>
-                <w:spacing w:val="0"/>
-                <w:sz w:val="32"/>
-                <w:szCs w:val="32"/>
-                <w:u w:val="none"/>
-              </w:rPr>
-              <w:t>属性查询响应结果</w:t>
-            </w:r>
-            <w:r>
-              <w:rPr>
-                <w:rFonts w:hint="eastAsia" w:ascii="等线" w:hAnsi="等线" w:eastAsia="等线" w:cs="等线"/>
-                <w:i w:val="0"/>
-                <w:iCs w:val="0"/>
-                <w:caps w:val="0"/>
-                <w:color w:val="1476FF"/>
-                <w:spacing w:val="0"/>
-                <w:sz w:val="32"/>
-                <w:szCs w:val="32"/>
-                <w:u w:val="none"/>
-              </w:rPr>
-              <w:fldChar w:fldCharType="end"/>
-            </w:r>
-          </w:p>
-        </w:tc>
-      </w:tr>
-      <w:tr>
-        <w:tblPrEx>
-          <w:tblBorders>
-            <w:top w:val="outset" w:color="EBEBEB" w:sz="6" w:space="0"/>
-            <w:left w:val="outset" w:color="EBEBEB" w:sz="6" w:space="0"/>
-            <w:bottom w:val="outset" w:color="EBEBEB" w:sz="6" w:space="0"/>
-            <w:right w:val="outset" w:color="EBEBEB" w:sz="6" w:space="0"/>
-            <w:insideH w:val="outset" w:color="auto" w:sz="6" w:space="0"/>
-            <w:insideV w:val="outset" w:color="auto" w:sz="6" w:space="0"/>
-          </w:tblBorders>
-          <w:shd w:val="clear" w:color="auto" w:fill="FFFFFF"/>
-          <w:tblCellMar>
-            <w:top w:w="60" w:type="dxa"/>
-            <w:left w:w="60" w:type="dxa"/>
-            <w:bottom w:w="60" w:type="dxa"/>
-            <w:right w:w="60" w:type="dxa"/>
-          </w:tblCellMar>
-        </w:tblPrEx>
-        <w:trPr>
-          <w:tblCellSpacing w:w="0" w:type="dxa"/>
-        </w:trPr>
-        <w:tc>
-          <w:tcPr>
-            <w:tcW w:w="0" w:type="auto"/>
-            <w:vMerge w:val="continue"/>
-            <w:shd w:val="clear" w:color="auto" w:fill="FFFFFF"/>
-            <w:tcMar>
-              <w:top w:w="120" w:type="dxa"/>
-              <w:left w:w="160" w:type="dxa"/>
-              <w:bottom w:w="120" w:type="dxa"/>
-              <w:right w:w="160" w:type="dxa"/>
-            </w:tcMar>
-            <w:vAlign w:val="top"/>
-          </w:tcPr>
-          <w:p>
-            <w:pPr>
-              <w:rPr>
-                <w:rFonts w:hint="eastAsia" w:ascii="等线" w:hAnsi="等线" w:eastAsia="等线" w:cs="等线"/>
-                <w:i w:val="0"/>
-                <w:iCs w:val="0"/>
-                <w:caps w:val="0"/>
-                <w:color w:val="191919"/>
-                <w:spacing w:val="0"/>
-                <w:sz w:val="32"/>
-                <w:szCs w:val="32"/>
-              </w:rPr>
-            </w:pPr>
-          </w:p>
-        </w:tc>
-        <w:tc>
-          <w:tcPr>
-            <w:tcW w:w="0" w:type="auto"/>
-            <w:shd w:val="clear" w:color="auto" w:fill="FFFFFF"/>
-            <w:tcMar>
-              <w:top w:w="120" w:type="dxa"/>
-              <w:left w:w="160" w:type="dxa"/>
-              <w:bottom w:w="120" w:type="dxa"/>
-              <w:right w:w="160" w:type="dxa"/>
-            </w:tcMar>
-            <w:vAlign w:val="top"/>
-          </w:tcPr>
-          <w:p>
-            <w:pPr>
-              <w:pStyle w:val="6"/>
-              <w:keepNext w:val="0"/>
-              <w:keepLines w:val="0"/>
-              <w:widowControl/>
-              <w:suppressLineNumbers w:val="0"/>
-              <w:pBdr>
-                <w:top w:val="none" w:color="auto" w:sz="0" w:space="0"/>
-                <w:left w:val="none" w:color="auto" w:sz="0" w:space="0"/>
-                <w:bottom w:val="none" w:color="auto" w:sz="0" w:space="0"/>
-                <w:right w:val="none" w:color="auto" w:sz="0" w:space="0"/>
-              </w:pBdr>
-              <w:spacing w:before="0" w:beforeAutospacing="0" w:after="0" w:afterAutospacing="0" w:line="180" w:lineRule="atLeast"/>
-              <w:ind w:left="0" w:right="0"/>
-              <w:rPr>
-                <w:rFonts w:hint="eastAsia" w:ascii="等线" w:hAnsi="等线" w:eastAsia="等线" w:cs="等线"/>
-                <w:color w:val="191919"/>
-                <w:sz w:val="32"/>
-                <w:szCs w:val="32"/>
-              </w:rPr>
-            </w:pPr>
-            <w:r>
-              <w:rPr>
-                <w:rFonts w:hint="eastAsia" w:ascii="等线" w:hAnsi="等线" w:eastAsia="等线" w:cs="等线"/>
-                <w:i w:val="0"/>
-                <w:iCs w:val="0"/>
-                <w:caps w:val="0"/>
-                <w:color w:val="191919"/>
-                <w:spacing w:val="0"/>
-                <w:sz w:val="32"/>
-                <w:szCs w:val="32"/>
-              </w:rPr>
-              <w:t>$oc/devices/{device_id}/sys/shadow/get/request_id={request_id}</w:t>
-            </w:r>
-          </w:p>
-        </w:tc>
-        <w:tc>
-          <w:tcPr>
-            <w:tcW w:w="0" w:type="auto"/>
-            <w:shd w:val="clear" w:color="auto" w:fill="FFFFFF"/>
-            <w:tcMar>
-              <w:top w:w="120" w:type="dxa"/>
-              <w:left w:w="160" w:type="dxa"/>
-              <w:bottom w:w="120" w:type="dxa"/>
-              <w:right w:w="160" w:type="dxa"/>
-            </w:tcMar>
-            <w:vAlign w:val="top"/>
-          </w:tcPr>
-          <w:p>
-            <w:pPr>
-              <w:pStyle w:val="6"/>
-              <w:keepNext w:val="0"/>
-              <w:keepLines w:val="0"/>
-              <w:widowControl/>
-              <w:suppressLineNumbers w:val="0"/>
-              <w:pBdr>
-                <w:top w:val="none" w:color="auto" w:sz="0" w:space="0"/>
-                <w:left w:val="none" w:color="auto" w:sz="0" w:space="0"/>
-                <w:bottom w:val="none" w:color="auto" w:sz="0" w:space="0"/>
-                <w:right w:val="none" w:color="auto" w:sz="0" w:space="0"/>
-              </w:pBdr>
-              <w:spacing w:before="0" w:beforeAutospacing="0" w:after="0" w:afterAutospacing="0" w:line="180" w:lineRule="atLeast"/>
-              <w:ind w:left="0" w:right="0"/>
-              <w:rPr>
-                <w:rFonts w:hint="eastAsia" w:ascii="等线" w:hAnsi="等线" w:eastAsia="等线" w:cs="等线"/>
-                <w:color w:val="191919"/>
-                <w:sz w:val="32"/>
-                <w:szCs w:val="32"/>
-              </w:rPr>
-            </w:pPr>
-            <w:r>
-              <w:rPr>
-                <w:rFonts w:hint="eastAsia" w:ascii="等线" w:hAnsi="等线" w:eastAsia="等线" w:cs="等线"/>
-                <w:i w:val="0"/>
-                <w:iCs w:val="0"/>
-                <w:caps w:val="0"/>
-                <w:color w:val="191919"/>
-                <w:spacing w:val="0"/>
-                <w:sz w:val="32"/>
-                <w:szCs w:val="32"/>
-              </w:rPr>
-              <w:t>设备</w:t>
-            </w:r>
-          </w:p>
-        </w:tc>
-        <w:tc>
-          <w:tcPr>
-            <w:tcW w:w="0" w:type="auto"/>
-            <w:shd w:val="clear" w:color="auto" w:fill="FFFFFF"/>
-            <w:tcMar>
-              <w:top w:w="120" w:type="dxa"/>
-              <w:left w:w="160" w:type="dxa"/>
-              <w:bottom w:w="120" w:type="dxa"/>
-              <w:right w:w="160" w:type="dxa"/>
-            </w:tcMar>
-            <w:vAlign w:val="top"/>
-          </w:tcPr>
-          <w:p>
-            <w:pPr>
-              <w:pStyle w:val="6"/>
-              <w:keepNext w:val="0"/>
-              <w:keepLines w:val="0"/>
-              <w:widowControl/>
-              <w:suppressLineNumbers w:val="0"/>
-              <w:pBdr>
-                <w:top w:val="none" w:color="auto" w:sz="0" w:space="0"/>
-                <w:left w:val="none" w:color="auto" w:sz="0" w:space="0"/>
-                <w:bottom w:val="none" w:color="auto" w:sz="0" w:space="0"/>
-                <w:right w:val="none" w:color="auto" w:sz="0" w:space="0"/>
-              </w:pBdr>
-              <w:spacing w:before="0" w:beforeAutospacing="0" w:after="0" w:afterAutospacing="0" w:line="180" w:lineRule="atLeast"/>
-              <w:ind w:left="0" w:right="0"/>
-              <w:rPr>
-                <w:rFonts w:hint="eastAsia" w:ascii="等线" w:hAnsi="等线" w:eastAsia="等线" w:cs="等线"/>
-                <w:color w:val="191919"/>
-                <w:sz w:val="32"/>
-                <w:szCs w:val="32"/>
-              </w:rPr>
-            </w:pPr>
-            <w:r>
-              <w:rPr>
-                <w:rFonts w:hint="eastAsia" w:ascii="等线" w:hAnsi="等线" w:eastAsia="等线" w:cs="等线"/>
-                <w:i w:val="0"/>
-                <w:iCs w:val="0"/>
-                <w:caps w:val="0"/>
-                <w:color w:val="191919"/>
-                <w:spacing w:val="0"/>
-                <w:sz w:val="32"/>
-                <w:szCs w:val="32"/>
-              </w:rPr>
-              <w:t>平台</w:t>
-            </w:r>
-          </w:p>
-        </w:tc>
-        <w:tc>
-          <w:tcPr>
-            <w:tcW w:w="0" w:type="auto"/>
-            <w:shd w:val="clear" w:color="auto" w:fill="FFFFFF"/>
-            <w:tcMar>
-              <w:top w:w="120" w:type="dxa"/>
-              <w:left w:w="160" w:type="dxa"/>
-              <w:bottom w:w="120" w:type="dxa"/>
-              <w:right w:w="160" w:type="dxa"/>
-            </w:tcMar>
-            <w:vAlign w:val="top"/>
-          </w:tcPr>
-          <w:p>
-            <w:pPr>
-              <w:pStyle w:val="6"/>
-              <w:keepNext w:val="0"/>
-              <w:keepLines w:val="0"/>
-              <w:widowControl/>
-              <w:suppressLineNumbers w:val="0"/>
-              <w:pBdr>
-                <w:top w:val="none" w:color="auto" w:sz="0" w:space="0"/>
-                <w:left w:val="none" w:color="auto" w:sz="0" w:space="0"/>
-                <w:bottom w:val="none" w:color="auto" w:sz="0" w:space="0"/>
-                <w:right w:val="none" w:color="auto" w:sz="0" w:space="0"/>
-              </w:pBdr>
-              <w:spacing w:before="0" w:beforeAutospacing="0" w:after="0" w:afterAutospacing="0" w:line="180" w:lineRule="atLeast"/>
-              <w:ind w:left="0" w:right="0"/>
-              <w:rPr>
-                <w:rFonts w:hint="eastAsia" w:ascii="等线" w:hAnsi="等线" w:eastAsia="等线" w:cs="等线"/>
-                <w:color w:val="191919"/>
-                <w:sz w:val="32"/>
-                <w:szCs w:val="32"/>
-              </w:rPr>
-            </w:pPr>
-            <w:r>
-              <w:rPr>
-                <w:rFonts w:hint="eastAsia" w:ascii="等线" w:hAnsi="等线" w:eastAsia="等线" w:cs="等线"/>
-                <w:i w:val="0"/>
-                <w:iCs w:val="0"/>
-                <w:caps w:val="0"/>
-                <w:color w:val="1476FF"/>
-                <w:spacing w:val="0"/>
-                <w:sz w:val="32"/>
-                <w:szCs w:val="32"/>
-                <w:u w:val="none"/>
-              </w:rPr>
-              <w:fldChar w:fldCharType="begin"/>
-            </w:r>
-            <w:r>
-              <w:rPr>
-                <w:rFonts w:hint="eastAsia" w:ascii="等线" w:hAnsi="等线" w:eastAsia="等线" w:cs="等线"/>
-                <w:i w:val="0"/>
-                <w:iCs w:val="0"/>
-                <w:caps w:val="0"/>
-                <w:color w:val="1476FF"/>
-                <w:spacing w:val="0"/>
-                <w:sz w:val="32"/>
-                <w:szCs w:val="32"/>
-                <w:u w:val="none"/>
-              </w:rPr>
-              <w:instrText xml:space="preserve"> HYPERLINK "https://support.huaweicloud.com/api-iothub/iot_06_v5_3012.html" \l "ZH-CN_TOPIC_0000002069223925" </w:instrText>
-            </w:r>
-            <w:r>
-              <w:rPr>
-                <w:rFonts w:hint="eastAsia" w:ascii="等线" w:hAnsi="等线" w:eastAsia="等线" w:cs="等线"/>
-                <w:i w:val="0"/>
-                <w:iCs w:val="0"/>
-                <w:caps w:val="0"/>
-                <w:color w:val="1476FF"/>
-                <w:spacing w:val="0"/>
-                <w:sz w:val="32"/>
-                <w:szCs w:val="32"/>
-                <w:u w:val="none"/>
-              </w:rPr>
-              <w:fldChar w:fldCharType="separate"/>
-            </w:r>
-            <w:r>
-              <w:rPr>
-                <w:rStyle w:val="10"/>
-                <w:rFonts w:hint="eastAsia" w:ascii="等线" w:hAnsi="等线" w:eastAsia="等线" w:cs="等线"/>
-                <w:i w:val="0"/>
-                <w:iCs w:val="0"/>
-                <w:caps w:val="0"/>
-                <w:color w:val="1476FF"/>
-                <w:spacing w:val="0"/>
-                <w:sz w:val="32"/>
-                <w:szCs w:val="32"/>
-                <w:u w:val="none"/>
-              </w:rPr>
-              <w:t>设备侧主动获取平台的设备影子数据</w:t>
-            </w:r>
-            <w:r>
-              <w:rPr>
-                <w:rFonts w:hint="eastAsia" w:ascii="等线" w:hAnsi="等线" w:eastAsia="等线" w:cs="等线"/>
-                <w:i w:val="0"/>
-                <w:iCs w:val="0"/>
-                <w:caps w:val="0"/>
-                <w:color w:val="1476FF"/>
-                <w:spacing w:val="0"/>
-                <w:sz w:val="32"/>
-                <w:szCs w:val="32"/>
-                <w:u w:val="none"/>
-              </w:rPr>
-              <w:fldChar w:fldCharType="end"/>
-            </w:r>
-          </w:p>
-        </w:tc>
-      </w:tr>
-      <w:tr>
-        <w:tblPrEx>
-          <w:tblBorders>
-            <w:top w:val="outset" w:color="EBEBEB" w:sz="6" w:space="0"/>
-            <w:left w:val="outset" w:color="EBEBEB" w:sz="6" w:space="0"/>
-            <w:bottom w:val="outset" w:color="EBEBEB" w:sz="6" w:space="0"/>
-            <w:right w:val="outset" w:color="EBEBEB" w:sz="6" w:space="0"/>
-            <w:insideH w:val="outset" w:color="auto" w:sz="6" w:space="0"/>
-            <w:insideV w:val="outset" w:color="auto" w:sz="6" w:space="0"/>
-          </w:tblBorders>
-          <w:shd w:val="clear" w:color="auto" w:fill="FFFFFF"/>
           <w:tblCellMar>
             <w:top w:w="60" w:type="dxa"/>
             <w:left w:w="60" w:type="dxa"/>

</xml_diff>

<commit_message>
DONE:Communitacion Between STM32 and ESP8266,automatically connect to HuaweiCloud;TODO:AT24C02 Config;TODO:Changable WiFi Config by User's Phone by MiniProgram
</commit_message>
<xml_diff>
--- a/我的整理ESP8266MQTTAT指令.docx
+++ b/我的整理ESP8266MQTTAT指令.docx
@@ -1019,79 +1019,7 @@
           <w:szCs w:val="32"/>
           <w:lang w:val="en-US" w:eastAsia="zh-CN"/>
         </w:rPr>
-        <w:t>JJJJ*J峛!</w:t>
-      </w:r>
-      <w:r>
-        <w:rPr>
-          <w:rFonts w:hint="eastAsia" w:ascii="等线" w:hAnsi="等线" w:eastAsia="等线" w:cs="等线"/>
-          <w:b/>
-          <w:bCs/>
-          <w:color w:val="000000"/>
-          <w:sz w:val="21"/>
-          <w:szCs w:val="32"/>
-          <w:lang w:val="en-US" w:eastAsia="zh-CN"/>
-        </w:rPr>
-        <w:t/>
-      </w:r>
-      <w:r>
-        <w:rPr>
-          <w:rFonts w:hint="eastAsia" w:ascii="等线" w:hAnsi="等线" w:eastAsia="等线" w:cs="等线"/>
-          <w:b/>
-          <w:bCs/>
-          <w:color w:val="000000"/>
-          <w:sz w:val="21"/>
-          <w:szCs w:val="32"/>
-          <w:lang w:val="en-US" w:eastAsia="zh-CN"/>
-        </w:rPr>
-        <w:t/>
-      </w:r>
-      <w:r>
-        <w:rPr>
-          <w:rFonts w:hint="eastAsia" w:ascii="等线" w:hAnsi="等线" w:eastAsia="等线" w:cs="等线"/>
-          <w:b/>
-          <w:bCs/>
-          <w:color w:val="000000"/>
-          <w:sz w:val="21"/>
-          <w:szCs w:val="32"/>
-          <w:lang w:val="en-US" w:eastAsia="zh-CN"/>
-        </w:rPr>
-        <w:t>迤Cc椅?</w:t>
-      </w:r>
-      <w:r>
-        <w:rPr>
-          <w:rFonts w:hint="eastAsia" w:ascii="等线" w:hAnsi="等线" w:eastAsia="等线" w:cs="等线"/>
-          <w:b/>
-          <w:bCs/>
-          <w:color w:val="000000"/>
-          <w:sz w:val="21"/>
-          <w:szCs w:val="32"/>
-          <w:lang w:val="en-US" w:eastAsia="zh-CN"/>
-        </w:rPr>
-        <w:t/>
-      </w:r>
-      <w:r>
-        <w:rPr>
-          <w:rFonts w:hint="eastAsia" w:ascii="等线" w:hAnsi="等线" w:eastAsia="等线" w:cs="等线"/>
-          <w:b/>
-          <w:bCs/>
-          <w:color w:val="000000"/>
-          <w:sz w:val="21"/>
-          <w:szCs w:val="32"/>
-          <w:lang w:val="en-US" w:eastAsia="zh-CN"/>
-        </w:rPr>
-        <w:t>筷#?#a壟Jrd$湠|刲?&lt;</w:t>
-      </w:r>
-      <w:r>
-        <w:rPr>
-          <w:rFonts w:hint="eastAsia" w:ascii="等线" w:hAnsi="等线" w:eastAsia="等线" w:cs="等线"/>
-          <w:b/>
-          <w:bCs/>
-          <w:color w:val="000000"/>
-          <w:sz w:val="21"/>
-          <w:szCs w:val="32"/>
-          <w:lang w:val="en-US" w:eastAsia="zh-CN"/>
-        </w:rPr>
-        <w:separator/>
+        <w:t>JJJJ*J峛!迤Cc椅?筷#?#a壟Jrd$湠|刲?&lt;</w:t>
       </w:r>
       <w:r>
         <w:rPr>
@@ -1115,55 +1043,7 @@
           <w:szCs w:val="32"/>
           <w:lang w:val="en-US" w:eastAsia="zh-CN"/>
         </w:rPr>
-        <w:continuationSeparator/>
-      </w:r>
-      <w:r>
-        <w:rPr>
-          <w:rFonts w:hint="eastAsia" w:ascii="等线" w:hAnsi="等线" w:eastAsia="等线" w:cs="等线"/>
-          <w:b/>
-          <w:bCs/>
-          <w:color w:val="000000"/>
-          <w:sz w:val="21"/>
-          <w:szCs w:val="32"/>
-          <w:lang w:val="en-US" w:eastAsia="zh-CN"/>
-        </w:rPr>
-        <w:continuationSeparator/>
-      </w:r>
-      <w:r>
-        <w:rPr>
-          <w:rFonts w:hint="eastAsia" w:ascii="等线" w:hAnsi="等线" w:eastAsia="等线" w:cs="等线"/>
-          <w:b/>
-          <w:bCs/>
-          <w:color w:val="000000"/>
-          <w:sz w:val="21"/>
-          <w:szCs w:val="32"/>
-          <w:lang w:val="en-US" w:eastAsia="zh-CN"/>
-        </w:rPr>
-        <w:t>?</w:t>
-      </w:r>
-      <w:r>
-        <w:rPr>
-          <w:rFonts w:hint="eastAsia" w:ascii="等线" w:hAnsi="等线" w:eastAsia="等线" w:cs="等线"/>
-          <w:b/>
-          <w:bCs/>
-          <w:color w:val="000000"/>
-          <w:sz w:val="21"/>
-          <w:szCs w:val="32"/>
-          <w:lang w:val="en-US" w:eastAsia="zh-CN"/>
-        </w:rPr>
-        <w:continuationSeparator/>
-      </w:r>
-      <w:r>
-        <w:rPr>
-          <w:rFonts w:hint="eastAsia" w:ascii="等线" w:hAnsi="等线" w:eastAsia="等线" w:cs="等线"/>
-          <w:b/>
-          <w:bCs/>
-          <w:color w:val="000000"/>
-          <w:sz w:val="21"/>
-          <w:szCs w:val="32"/>
-          <w:lang w:val="en-US" w:eastAsia="zh-CN"/>
-        </w:rPr>
-        <w:t>l?</w:t>
+        <w:t>?l?</w:t>
       </w:r>
     </w:p>
     <w:p>
@@ -1194,139 +1074,7 @@
           <w:szCs w:val="32"/>
           <w:lang w:val="en-US" w:eastAsia="zh-CN"/>
         </w:rPr>
-        <w:t>c|弬</w:t>
-      </w:r>
-      <w:r>
-        <w:rPr>
-          <w:rFonts w:hint="eastAsia" w:ascii="等线" w:hAnsi="等线" w:eastAsia="等线" w:cs="等线"/>
-          <w:b/>
-          <w:bCs/>
-          <w:color w:val="000000"/>
-          <w:sz w:val="21"/>
-          <w:szCs w:val="32"/>
-          <w:lang w:val="en-US" w:eastAsia="zh-CN"/>
-        </w:rPr>
-        <w:separator/>
-      </w:r>
-      <w:r>
-        <w:rPr>
-          <w:rFonts w:hint="eastAsia" w:ascii="等线" w:hAnsi="等线" w:eastAsia="等线" w:cs="等线"/>
-          <w:b/>
-          <w:bCs/>
-          <w:color w:val="000000"/>
-          <w:sz w:val="21"/>
-          <w:szCs w:val="32"/>
-          <w:lang w:val="en-US" w:eastAsia="zh-CN"/>
-        </w:rPr>
-        <w:t>?</w:t>
-      </w:r>
-      <w:r>
-        <w:rPr>
-          <w:rFonts w:hint="eastAsia" w:ascii="等线" w:hAnsi="等线" w:eastAsia="等线" w:cs="等线"/>
-          <w:b/>
-          <w:bCs/>
-          <w:color w:val="000000"/>
-          <w:sz w:val="21"/>
-          <w:szCs w:val="32"/>
-          <w:lang w:val="en-US" w:eastAsia="zh-CN"/>
-        </w:rPr>
-        <w:t/>
-      </w:r>
-      <w:r>
-        <w:rPr>
-          <w:rFonts w:hint="eastAsia" w:ascii="等线" w:hAnsi="等线" w:eastAsia="等线" w:cs="等线"/>
-          <w:b/>
-          <w:bCs/>
-          <w:color w:val="000000"/>
-          <w:sz w:val="21"/>
-          <w:szCs w:val="32"/>
-          <w:lang w:val="en-US" w:eastAsia="zh-CN"/>
-        </w:rPr>
-        <w:t>況?#?</w:t>
-      </w:r>
-      <w:r>
-        <w:rPr>
-          <w:rFonts w:hint="eastAsia" w:ascii="等线" w:hAnsi="等线" w:eastAsia="等线" w:cs="等线"/>
-          <w:b/>
-          <w:bCs/>
-          <w:color w:val="000000"/>
-          <w:sz w:val="21"/>
-          <w:szCs w:val="32"/>
-          <w:lang w:val="en-US" w:eastAsia="zh-CN"/>
-        </w:rPr>
-        <w:continuationSeparator/>
-      </w:r>
-      <w:r>
-        <w:rPr>
-          <w:rFonts w:hint="eastAsia" w:ascii="等线" w:hAnsi="等线" w:eastAsia="等线" w:cs="等线"/>
-          <w:b/>
-          <w:bCs/>
-          <w:color w:val="000000"/>
-          <w:sz w:val="21"/>
-          <w:szCs w:val="32"/>
-          <w:lang w:val="en-US" w:eastAsia="zh-CN"/>
-        </w:rPr>
-        <w:t>c匊gn焏og溾?</w:t>
-      </w:r>
-      <w:r>
-        <w:rPr>
-          <w:rFonts w:hint="eastAsia" w:ascii="等线" w:hAnsi="等线" w:eastAsia="等线" w:cs="等线"/>
-          <w:b/>
-          <w:bCs/>
-          <w:color w:val="000000"/>
-          <w:sz w:val="21"/>
-          <w:szCs w:val="32"/>
-          <w:lang w:val="en-US" w:eastAsia="zh-CN"/>
-        </w:rPr>
-        <w:continuationSeparator/>
-      </w:r>
-      <w:r>
-        <w:rPr>
-          <w:rFonts w:hint="eastAsia" w:ascii="等线" w:hAnsi="等线" w:eastAsia="等线" w:cs="等线"/>
-          <w:b/>
-          <w:bCs/>
-          <w:color w:val="000000"/>
-          <w:sz w:val="21"/>
-          <w:szCs w:val="32"/>
-          <w:lang w:val="en-US" w:eastAsia="zh-CN"/>
-        </w:rPr>
-        <w:t>c</w:t>
-      </w:r>
-      <w:r>
-        <w:rPr>
-          <w:rFonts w:hint="eastAsia" w:ascii="等线" w:hAnsi="等线" w:eastAsia="等线" w:cs="等线"/>
-          <w:b/>
-          <w:bCs/>
-          <w:color w:val="000000"/>
-          <w:sz w:val="21"/>
-          <w:szCs w:val="32"/>
-          <w:lang w:val="en-US" w:eastAsia="zh-CN"/>
-        </w:rPr>
-        <w:t/>
-      </w:r>
-      <w:r>
-        <w:rPr>
-          <w:rFonts w:hint="eastAsia" w:ascii="等线" w:hAnsi="等线" w:eastAsia="等线" w:cs="等线"/>
-          <w:b/>
-          <w:bCs/>
-          <w:color w:val="000000"/>
-          <w:sz w:val="21"/>
-          <w:szCs w:val="32"/>
-          <w:lang w:val="en-US" w:eastAsia="zh-CN"/>
-        </w:rPr>
-        <w:t>8膰lsd;lx鹢?_x0010_</w:t>
-      </w:r>
-      <w:r>
-        <w:rPr>
-          <w:rFonts w:hint="eastAsia" w:ascii="等线" w:hAnsi="等线" w:eastAsia="等线" w:cs="等线"/>
-          <w:b/>
-          <w:bCs/>
-          <w:color w:val="000000"/>
-          <w:sz w:val="21"/>
-          <w:szCs w:val="32"/>
-          <w:lang w:val="en-US" w:eastAsia="zh-CN"/>
-        </w:rPr>
-        <w:separator/>
+        <w:t>c|弬?況?#?c匊gn焏og溾?c8膰lsd;lx鹢?_x0010_</w:t>
       </w:r>
       <w:r>
         <w:rPr>
@@ -1350,43 +1098,7 @@
           <w:szCs w:val="32"/>
           <w:lang w:val="en-US" w:eastAsia="zh-CN"/>
         </w:rPr>
-        <w:continuationSeparator/>
-      </w:r>
-      <w:r>
-        <w:rPr>
-          <w:rFonts w:hint="eastAsia" w:ascii="等线" w:hAnsi="等线" w:eastAsia="等线" w:cs="等线"/>
-          <w:b/>
-          <w:bCs/>
-          <w:color w:val="000000"/>
-          <w:sz w:val="21"/>
-          <w:szCs w:val="32"/>
-          <w:lang w:val="en-US" w:eastAsia="zh-CN"/>
-        </w:rPr>
-        <w:t>?</w:t>
-      </w:r>
-      <w:r>
-        <w:rPr>
-          <w:rFonts w:hint="eastAsia" w:ascii="等线" w:hAnsi="等线" w:eastAsia="等线" w:cs="等线"/>
-          <w:b/>
-          <w:bCs/>
-          <w:color w:val="000000"/>
-          <w:sz w:val="21"/>
-          <w:szCs w:val="32"/>
-          <w:lang w:val="en-US" w:eastAsia="zh-CN"/>
-        </w:rPr>
-        <w:continuationSeparator/>
-      </w:r>
-      <w:r>
-        <w:rPr>
-          <w:rFonts w:hint="eastAsia" w:ascii="等线" w:hAnsi="等线" w:eastAsia="等线" w:cs="等线"/>
-          <w:b/>
-          <w:bCs/>
-          <w:color w:val="000000"/>
-          <w:sz w:val="21"/>
-          <w:szCs w:val="32"/>
-          <w:lang w:val="en-US" w:eastAsia="zh-CN"/>
-        </w:rPr>
-        <w:t>$</w:t>
+        <w:t>?$</w:t>
       </w:r>
     </w:p>
     <w:p>
@@ -3572,7 +3284,6 @@
         </w:rPr>
         <w:br w:type="textWrapping"/>
       </w:r>
-      <w:bookmarkStart w:id="0" w:name="_GoBack"/>
       <w:r>
         <w:rPr>
           <w:rFonts w:hint="eastAsia" w:ascii="等线" w:hAnsi="等线" w:eastAsia="等线" w:cs="等线"/>
@@ -3609,7 +3320,6 @@
         </w:rPr>
         <w:br w:type="textWrapping"/>
       </w:r>
-      <w:bookmarkEnd w:id="0"/>
     </w:p>
     <w:p>
       <w:pPr>
@@ -3701,6 +3411,20 @@
           <w:szCs w:val="32"/>
           <w:lang w:val="en-US" w:eastAsia="zh-CN"/>
         </w:rPr>
+        <w:t>AT</w:t>
+      </w:r>
+      <w:bookmarkStart w:id="0" w:name="_GoBack"/>
+      <w:bookmarkEnd w:id="0"/>
+      <w:r>
+        <w:rPr>
+          <w:rFonts w:hint="eastAsia" w:ascii="等线" w:hAnsi="等线" w:eastAsia="等线" w:cs="等线"/>
+          <w:b/>
+          <w:bCs/>
+          <w:color w:val="000000"/>
+          <w:sz w:val="21"/>
+          <w:szCs w:val="32"/>
+          <w:lang w:val="en-US" w:eastAsia="zh-CN"/>
+        </w:rPr>
         <w:t>+MQTTSUB=0,"$oc/devices/{DEVICE_ID}/sys/commands/#",0</w:t>
       </w:r>
       <w:r>
@@ -4842,6 +4566,7 @@
     <w:p>
       <w:pPr>
         <w:numPr>
+          <w:ilvl w:val="0"/>
           <w:numId w:val="0"/>
         </w:numPr>
         <w:jc w:val="both"/>
@@ -4859,6 +4584,7 @@
     <w:p>
       <w:pPr>
         <w:numPr>
+          <w:ilvl w:val="0"/>
           <w:numId w:val="0"/>
         </w:numPr>
         <w:jc w:val="both"/>
@@ -4876,6 +4602,7 @@
     <w:p>
       <w:pPr>
         <w:numPr>
+          <w:ilvl w:val="0"/>
           <w:numId w:val="0"/>
         </w:numPr>
         <w:jc w:val="both"/>
@@ -4893,6 +4620,7 @@
     <w:p>
       <w:pPr>
         <w:numPr>
+          <w:ilvl w:val="0"/>
           <w:numId w:val="0"/>
         </w:numPr>
         <w:jc w:val="both"/>
@@ -4910,6 +4638,7 @@
     <w:p>
       <w:pPr>
         <w:numPr>
+          <w:ilvl w:val="0"/>
           <w:numId w:val="0"/>
         </w:numPr>
         <w:jc w:val="both"/>
@@ -4927,6 +4656,7 @@
     <w:p>
       <w:pPr>
         <w:numPr>
+          <w:ilvl w:val="0"/>
           <w:numId w:val="0"/>
         </w:numPr>
         <w:jc w:val="both"/>
@@ -4944,6 +4674,7 @@
     <w:p>
       <w:pPr>
         <w:numPr>
+          <w:ilvl w:val="0"/>
           <w:numId w:val="0"/>
         </w:numPr>
         <w:jc w:val="both"/>
@@ -4961,6 +4692,7 @@
     <w:p>
       <w:pPr>
         <w:numPr>
+          <w:ilvl w:val="0"/>
           <w:numId w:val="0"/>
         </w:numPr>
         <w:jc w:val="both"/>
@@ -4978,6 +4710,7 @@
     <w:p>
       <w:pPr>
         <w:numPr>
+          <w:ilvl w:val="0"/>
           <w:numId w:val="0"/>
         </w:numPr>
         <w:jc w:val="both"/>
@@ -4995,6 +4728,7 @@
     <w:p>
       <w:pPr>
         <w:numPr>
+          <w:ilvl w:val="0"/>
           <w:numId w:val="0"/>
         </w:numPr>
         <w:jc w:val="both"/>
@@ -5012,6 +4746,7 @@
     <w:p>
       <w:pPr>
         <w:numPr>
+          <w:ilvl w:val="0"/>
           <w:numId w:val="0"/>
         </w:numPr>
         <w:jc w:val="both"/>

</xml_diff>